<commit_message>
Update problems in management
</commit_message>
<xml_diff>
--- a/Project Plan/[PIM] Reflection Paper.docx
+++ b/Project Plan/[PIM] Reflection Paper.docx
@@ -3686,7 +3686,7 @@
           <v:shape id="_x0000_i1025" type="#_x0000_t75" style="width:576.75pt;height:624pt" o:ole="">
             <v:imagedata r:id="rId11" o:title=""/>
           </v:shape>
-          <o:OLEObject Type="Embed" ProgID="Visio.Drawing.11" ShapeID="_x0000_i1025" DrawAspect="Content" ObjectID="_1397140458" r:id="rId12"/>
+          <o:OLEObject Type="Embed" ProgID="Visio.Drawing.11" ShapeID="_x0000_i1025" DrawAspect="Content" ObjectID="_1397931256" r:id="rId12"/>
         </w:object>
       </w:r>
     </w:p>
@@ -3741,10 +3741,10 @@
         <w:tblLook w:val="04A0" w:firstRow="1" w:lastRow="0" w:firstColumn="1" w:lastColumn="0" w:noHBand="0" w:noVBand="1"/>
       </w:tblPr>
       <w:tblGrid>
-        <w:gridCol w:w="571"/>
+        <w:gridCol w:w="570"/>
         <w:gridCol w:w="2786"/>
         <w:gridCol w:w="3271"/>
-        <w:gridCol w:w="2840"/>
+        <w:gridCol w:w="2841"/>
       </w:tblGrid>
       <w:tr>
         <w:trPr>
@@ -4245,6 +4245,366 @@
           </w:p>
         </w:tc>
       </w:tr>
+      <w:tr>
+        <w:tc>
+          <w:tcPr>
+            <w:cnfStyle w:val="001000000000" w:firstRow="0" w:lastRow="0" w:firstColumn="1" w:lastColumn="0" w:oddVBand="0" w:evenVBand="0" w:oddHBand="0" w:evenHBand="0" w:firstRowFirstColumn="0" w:firstRowLastColumn="0" w:lastRowFirstColumn="0" w:lastRowLastColumn="0"/>
+            <w:tcW w:w="558" w:type="dxa"/>
+          </w:tcPr>
+          <w:p>
+            <w:pPr>
+              <w:rPr>
+                <w:sz w:val="24"/>
+              </w:rPr>
+            </w:pPr>
+          </w:p>
+        </w:tc>
+        <w:tc>
+          <w:tcPr>
+            <w:tcW w:w="2790" w:type="dxa"/>
+          </w:tcPr>
+          <w:p>
+            <w:pPr>
+              <w:jc w:val="both"/>
+              <w:cnfStyle w:val="000000000000" w:firstRow="0" w:lastRow="0" w:firstColumn="0" w:lastColumn="0" w:oddVBand="0" w:evenVBand="0" w:oddHBand="0" w:evenHBand="0" w:firstRowFirstColumn="0" w:firstRowLastColumn="0" w:lastRowFirstColumn="0" w:lastRowLastColumn="0"/>
+              <w:rPr>
+                <w:sz w:val="24"/>
+              </w:rPr>
+            </w:pPr>
+            <w:r>
+              <w:rPr>
+                <w:sz w:val="24"/>
+              </w:rPr>
+              <w:t>Lack of resource</w:t>
+            </w:r>
+          </w:p>
+        </w:tc>
+        <w:tc>
+          <w:tcPr>
+            <w:tcW w:w="3276" w:type="dxa"/>
+          </w:tcPr>
+          <w:p>
+            <w:pPr>
+              <w:jc w:val="both"/>
+              <w:cnfStyle w:val="000000000000" w:firstRow="0" w:lastRow="0" w:firstColumn="0" w:lastColumn="0" w:oddVBand="0" w:evenVBand="0" w:oddHBand="0" w:evenHBand="0" w:firstRowFirstColumn="0" w:firstRowLastColumn="0" w:lastRowFirstColumn="0" w:lastRowLastColumn="0"/>
+              <w:rPr>
+                <w:sz w:val="24"/>
+              </w:rPr>
+            </w:pPr>
+            <w:r>
+              <w:rPr>
+                <w:sz w:val="24"/>
+              </w:rPr>
+              <w:t>Raise work hour</w:t>
+            </w:r>
+          </w:p>
+        </w:tc>
+        <w:tc>
+          <w:tcPr>
+            <w:tcW w:w="2844" w:type="dxa"/>
+          </w:tcPr>
+          <w:p>
+            <w:pPr>
+              <w:jc w:val="both"/>
+              <w:cnfStyle w:val="000000000000" w:firstRow="0" w:lastRow="0" w:firstColumn="0" w:lastColumn="0" w:oddVBand="0" w:evenVBand="0" w:oddHBand="0" w:evenHBand="0" w:firstRowFirstColumn="0" w:firstRowLastColumn="0" w:lastRowFirstColumn="0" w:lastRowLastColumn="0"/>
+              <w:rPr>
+                <w:sz w:val="24"/>
+              </w:rPr>
+            </w:pPr>
+            <w:r>
+              <w:rPr>
+                <w:sz w:val="24"/>
+              </w:rPr>
+              <w:t xml:space="preserve">Very difficult to assign added tasks for another member because every have role and responsibilities and sometime, a person must do much work. </w:t>
+            </w:r>
+          </w:p>
+        </w:tc>
+      </w:tr>
+      <w:tr>
+        <w:trPr>
+          <w:cnfStyle w:val="000000100000" w:firstRow="0" w:lastRow="0" w:firstColumn="0" w:lastColumn="0" w:oddVBand="0" w:evenVBand="0" w:oddHBand="1" w:evenHBand="0" w:firstRowFirstColumn="0" w:firstRowLastColumn="0" w:lastRowFirstColumn="0" w:lastRowLastColumn="0"/>
+        </w:trPr>
+        <w:tc>
+          <w:tcPr>
+            <w:cnfStyle w:val="001000000000" w:firstRow="0" w:lastRow="0" w:firstColumn="1" w:lastColumn="0" w:oddVBand="0" w:evenVBand="0" w:oddHBand="0" w:evenHBand="0" w:firstRowFirstColumn="0" w:firstRowLastColumn="0" w:lastRowFirstColumn="0" w:lastRowLastColumn="0"/>
+            <w:tcW w:w="558" w:type="dxa"/>
+          </w:tcPr>
+          <w:p>
+            <w:pPr>
+              <w:rPr>
+                <w:sz w:val="24"/>
+              </w:rPr>
+            </w:pPr>
+          </w:p>
+        </w:tc>
+        <w:tc>
+          <w:tcPr>
+            <w:tcW w:w="2790" w:type="dxa"/>
+          </w:tcPr>
+          <w:p>
+            <w:pPr>
+              <w:jc w:val="both"/>
+              <w:cnfStyle w:val="000000100000" w:firstRow="0" w:lastRow="0" w:firstColumn="0" w:lastColumn="0" w:oddVBand="0" w:evenVBand="0" w:oddHBand="1" w:evenHBand="0" w:firstRowFirstColumn="0" w:firstRowLastColumn="0" w:lastRowFirstColumn="0" w:lastRowLastColumn="0"/>
+              <w:rPr>
+                <w:sz w:val="24"/>
+              </w:rPr>
+            </w:pPr>
+            <w:r>
+              <w:rPr>
+                <w:sz w:val="24"/>
+              </w:rPr>
+              <w:t>Tracking and monitoring</w:t>
+            </w:r>
+          </w:p>
+        </w:tc>
+        <w:tc>
+          <w:tcPr>
+            <w:tcW w:w="3276" w:type="dxa"/>
+          </w:tcPr>
+          <w:p>
+            <w:pPr>
+              <w:jc w:val="both"/>
+              <w:cnfStyle w:val="000000100000" w:firstRow="0" w:lastRow="0" w:firstColumn="0" w:lastColumn="0" w:oddVBand="0" w:evenVBand="0" w:oddHBand="1" w:evenHBand="0" w:firstRowFirstColumn="0" w:firstRowLastColumn="0" w:lastRowFirstColumn="0" w:lastRowLastColumn="0"/>
+              <w:rPr>
+                <w:sz w:val="24"/>
+              </w:rPr>
+            </w:pPr>
+            <w:r>
+              <w:rPr>
+                <w:sz w:val="24"/>
+              </w:rPr>
+              <w:t>Learn more about using Microsoft project</w:t>
+            </w:r>
+          </w:p>
+        </w:tc>
+        <w:tc>
+          <w:tcPr>
+            <w:tcW w:w="2844" w:type="dxa"/>
+          </w:tcPr>
+          <w:p>
+            <w:pPr>
+              <w:jc w:val="both"/>
+              <w:cnfStyle w:val="000000100000" w:firstRow="0" w:lastRow="0" w:firstColumn="0" w:lastColumn="0" w:oddVBand="0" w:evenVBand="0" w:oddHBand="1" w:evenHBand="0" w:firstRowFirstColumn="0" w:firstRowLastColumn="0" w:lastRowFirstColumn="0" w:lastRowLastColumn="0"/>
+              <w:rPr>
+                <w:sz w:val="24"/>
+              </w:rPr>
+            </w:pPr>
+          </w:p>
+        </w:tc>
+      </w:tr>
+      <w:tr>
+        <w:tc>
+          <w:tcPr>
+            <w:cnfStyle w:val="001000000000" w:firstRow="0" w:lastRow="0" w:firstColumn="1" w:lastColumn="0" w:oddVBand="0" w:evenVBand="0" w:oddHBand="0" w:evenHBand="0" w:firstRowFirstColumn="0" w:firstRowLastColumn="0" w:lastRowFirstColumn="0" w:lastRowLastColumn="0"/>
+            <w:tcW w:w="558" w:type="dxa"/>
+          </w:tcPr>
+          <w:p>
+            <w:pPr>
+              <w:rPr>
+                <w:sz w:val="24"/>
+              </w:rPr>
+            </w:pPr>
+          </w:p>
+        </w:tc>
+        <w:tc>
+          <w:tcPr>
+            <w:tcW w:w="2790" w:type="dxa"/>
+          </w:tcPr>
+          <w:p>
+            <w:pPr>
+              <w:jc w:val="both"/>
+              <w:cnfStyle w:val="000000000000" w:firstRow="0" w:lastRow="0" w:firstColumn="0" w:lastColumn="0" w:oddVBand="0" w:evenVBand="0" w:oddHBand="0" w:evenHBand="0" w:firstRowFirstColumn="0" w:firstRowLastColumn="0" w:lastRowFirstColumn="0" w:lastRowLastColumn="0"/>
+              <w:rPr>
+                <w:sz w:val="24"/>
+              </w:rPr>
+            </w:pPr>
+            <w:r>
+              <w:rPr>
+                <w:sz w:val="24"/>
+              </w:rPr>
+              <w:t>Tea member can’t complete task on time</w:t>
+            </w:r>
+          </w:p>
+        </w:tc>
+        <w:tc>
+          <w:tcPr>
+            <w:tcW w:w="3276" w:type="dxa"/>
+          </w:tcPr>
+          <w:p>
+            <w:pPr>
+              <w:jc w:val="both"/>
+              <w:cnfStyle w:val="000000000000" w:firstRow="0" w:lastRow="0" w:firstColumn="0" w:lastColumn="0" w:oddVBand="0" w:evenVBand="0" w:oddHBand="0" w:evenHBand="0" w:firstRowFirstColumn="0" w:firstRowLastColumn="0" w:lastRowFirstColumn="0" w:lastRowLastColumn="0"/>
+              <w:rPr>
+                <w:sz w:val="24"/>
+              </w:rPr>
+            </w:pPr>
+          </w:p>
+        </w:tc>
+        <w:tc>
+          <w:tcPr>
+            <w:tcW w:w="2844" w:type="dxa"/>
+          </w:tcPr>
+          <w:p>
+            <w:pPr>
+              <w:jc w:val="both"/>
+              <w:cnfStyle w:val="000000000000" w:firstRow="0" w:lastRow="0" w:firstColumn="0" w:lastColumn="0" w:oddVBand="0" w:evenVBand="0" w:oddHBand="0" w:evenHBand="0" w:firstRowFirstColumn="0" w:firstRowLastColumn="0" w:lastRowFirstColumn="0" w:lastRowLastColumn="0"/>
+              <w:rPr>
+                <w:sz w:val="24"/>
+              </w:rPr>
+            </w:pPr>
+          </w:p>
+        </w:tc>
+      </w:tr>
+      <w:tr>
+        <w:trPr>
+          <w:cnfStyle w:val="000000100000" w:firstRow="0" w:lastRow="0" w:firstColumn="0" w:lastColumn="0" w:oddVBand="0" w:evenVBand="0" w:oddHBand="1" w:evenHBand="0" w:firstRowFirstColumn="0" w:firstRowLastColumn="0" w:lastRowFirstColumn="0" w:lastRowLastColumn="0"/>
+        </w:trPr>
+        <w:tc>
+          <w:tcPr>
+            <w:cnfStyle w:val="001000000000" w:firstRow="0" w:lastRow="0" w:firstColumn="1" w:lastColumn="0" w:oddVBand="0" w:evenVBand="0" w:oddHBand="0" w:evenHBand="0" w:firstRowFirstColumn="0" w:firstRowLastColumn="0" w:lastRowFirstColumn="0" w:lastRowLastColumn="0"/>
+            <w:tcW w:w="558" w:type="dxa"/>
+          </w:tcPr>
+          <w:p>
+            <w:pPr>
+              <w:rPr>
+                <w:sz w:val="24"/>
+              </w:rPr>
+            </w:pPr>
+          </w:p>
+        </w:tc>
+        <w:tc>
+          <w:tcPr>
+            <w:tcW w:w="2790" w:type="dxa"/>
+          </w:tcPr>
+          <w:p>
+            <w:pPr>
+              <w:jc w:val="both"/>
+              <w:cnfStyle w:val="000000100000" w:firstRow="0" w:lastRow="0" w:firstColumn="0" w:lastColumn="0" w:oddVBand="0" w:evenVBand="0" w:oddHBand="1" w:evenHBand="0" w:firstRowFirstColumn="0" w:firstRowLastColumn="0" w:lastRowFirstColumn="0" w:lastRowLastColumn="0"/>
+              <w:rPr>
+                <w:sz w:val="24"/>
+              </w:rPr>
+            </w:pPr>
+            <w:r>
+              <w:rPr>
+                <w:sz w:val="24"/>
+              </w:rPr>
+              <w:t>Difficult in requirement</w:t>
+            </w:r>
+          </w:p>
+        </w:tc>
+        <w:tc>
+          <w:tcPr>
+            <w:tcW w:w="3276" w:type="dxa"/>
+          </w:tcPr>
+          <w:p>
+            <w:pPr>
+              <w:jc w:val="both"/>
+              <w:cnfStyle w:val="000000100000" w:firstRow="0" w:lastRow="0" w:firstColumn="0" w:lastColumn="0" w:oddVBand="0" w:evenVBand="0" w:oddHBand="1" w:evenHBand="0" w:firstRowFirstColumn="0" w:firstRowLastColumn="0" w:lastRowFirstColumn="0" w:lastRowLastColumn="0"/>
+              <w:rPr>
+                <w:sz w:val="24"/>
+              </w:rPr>
+            </w:pPr>
+            <w:r>
+              <w:rPr>
+                <w:sz w:val="24"/>
+              </w:rPr>
+              <w:t>This is the first time work with real customer</w:t>
+            </w:r>
+          </w:p>
+        </w:tc>
+        <w:tc>
+          <w:tcPr>
+            <w:tcW w:w="2844" w:type="dxa"/>
+          </w:tcPr>
+          <w:p>
+            <w:pPr>
+              <w:jc w:val="both"/>
+              <w:cnfStyle w:val="000000100000" w:firstRow="0" w:lastRow="0" w:firstColumn="0" w:lastColumn="0" w:oddVBand="0" w:evenVBand="0" w:oddHBand="1" w:evenHBand="0" w:firstRowFirstColumn="0" w:firstRowLastColumn="0" w:lastRowFirstColumn="0" w:lastRowLastColumn="0"/>
+              <w:rPr>
+                <w:sz w:val="24"/>
+              </w:rPr>
+            </w:pPr>
+          </w:p>
+        </w:tc>
+      </w:tr>
+      <w:tr>
+        <w:tc>
+          <w:tcPr>
+            <w:cnfStyle w:val="001000000000" w:firstRow="0" w:lastRow="0" w:firstColumn="1" w:lastColumn="0" w:oddVBand="0" w:evenVBand="0" w:oddHBand="0" w:evenHBand="0" w:firstRowFirstColumn="0" w:firstRowLastColumn="0" w:lastRowFirstColumn="0" w:lastRowLastColumn="0"/>
+            <w:tcW w:w="558" w:type="dxa"/>
+          </w:tcPr>
+          <w:p>
+            <w:pPr>
+              <w:rPr>
+                <w:sz w:val="24"/>
+              </w:rPr>
+            </w:pPr>
+          </w:p>
+        </w:tc>
+        <w:tc>
+          <w:tcPr>
+            <w:tcW w:w="2790" w:type="dxa"/>
+          </w:tcPr>
+          <w:p>
+            <w:pPr>
+              <w:jc w:val="both"/>
+              <w:cnfStyle w:val="000000000000" w:firstRow="0" w:lastRow="0" w:firstColumn="0" w:lastColumn="0" w:oddVBand="0" w:evenVBand="0" w:oddHBand="0" w:evenHBand="0" w:firstRowFirstColumn="0" w:firstRowLastColumn="0" w:lastRowFirstColumn="0" w:lastRowLastColumn="0"/>
+              <w:rPr>
+                <w:sz w:val="24"/>
+              </w:rPr>
+            </w:pPr>
+            <w:r>
+              <w:rPr>
+                <w:sz w:val="24"/>
+              </w:rPr>
+              <w:t>Don’t know about assign task</w:t>
+            </w:r>
+          </w:p>
+        </w:tc>
+        <w:tc>
+          <w:tcPr>
+            <w:tcW w:w="3276" w:type="dxa"/>
+          </w:tcPr>
+          <w:p>
+            <w:pPr>
+              <w:jc w:val="both"/>
+              <w:cnfStyle w:val="000000000000" w:firstRow="0" w:lastRow="0" w:firstColumn="0" w:lastColumn="0" w:oddVBand="0" w:evenVBand="0" w:oddHBand="0" w:evenHBand="0" w:firstRowFirstColumn="0" w:firstRowLastColumn="0" w:lastRowFirstColumn="0" w:lastRowLastColumn="0"/>
+              <w:rPr>
+                <w:sz w:val="24"/>
+              </w:rPr>
+            </w:pPr>
+            <w:r>
+              <w:rPr>
+                <w:sz w:val="24"/>
+              </w:rPr>
+              <w:t xml:space="preserve">Sometime, in team meeting have some team member go to meeting without computer, lead to many difficult in that </w:t>
+            </w:r>
+            <w:r>
+              <w:rPr>
+                <w:sz w:val="24"/>
+              </w:rPr>
+              <w:lastRenderedPageBreak/>
+              <w:t>meeting</w:t>
+            </w:r>
+          </w:p>
+        </w:tc>
+        <w:tc>
+          <w:tcPr>
+            <w:tcW w:w="2844" w:type="dxa"/>
+          </w:tcPr>
+          <w:p>
+            <w:pPr>
+              <w:jc w:val="both"/>
+              <w:cnfStyle w:val="000000000000" w:firstRow="0" w:lastRow="0" w:firstColumn="0" w:lastColumn="0" w:oddVBand="0" w:evenVBand="0" w:oddHBand="0" w:evenHBand="0" w:firstRowFirstColumn="0" w:firstRowLastColumn="0" w:lastRowFirstColumn="0" w:lastRowLastColumn="0"/>
+              <w:rPr>
+                <w:sz w:val="24"/>
+              </w:rPr>
+            </w:pPr>
+            <w:bookmarkStart w:id="1" w:name="_GoBack"/>
+            <w:bookmarkEnd w:id="1"/>
+          </w:p>
+        </w:tc>
+      </w:tr>
     </w:tbl>
     <w:p/>
     <w:p>
@@ -4304,7 +4664,7 @@
           <v:shape id="_x0000_i1026" type="#_x0000_t75" style="width:294.75pt;height:331.5pt" o:ole="">
             <v:imagedata r:id="rId13" o:title=""/>
           </v:shape>
-          <o:OLEObject Type="Embed" ProgID="Visio.Drawing.11" ShapeID="_x0000_i1026" DrawAspect="Content" ObjectID="_1397140459" r:id="rId14"/>
+          <o:OLEObject Type="Embed" ProgID="Visio.Drawing.11" ShapeID="_x0000_i1026" DrawAspect="Content" ObjectID="_1397931257" r:id="rId14"/>
         </w:object>
       </w:r>
     </w:p>
@@ -4376,6 +4736,7 @@
         <w:rPr>
           <w:sz w:val="24"/>
         </w:rPr>
+        <w:lastRenderedPageBreak/>
         <w:t>In V-model, after finishing requirement phase, we can move to design phase. However, we cannot apply to our project because we have to finish requirement documents together with architecture design and detailed design, which means they must go parallel</w:t>
       </w:r>
       <w:r>
@@ -4588,14 +4949,7 @@
               <w:rPr>
                 <w:sz w:val="24"/>
               </w:rPr>
-              <w:t xml:space="preserve">We consult them of what a general human resource may look like and encourage them </w:t>
-            </w:r>
-            <w:r>
-              <w:rPr>
-                <w:sz w:val="24"/>
-              </w:rPr>
-              <w:lastRenderedPageBreak/>
-              <w:t>to speak what they need</w:t>
+              <w:t>We consult them of what a general human resource may look like and encourage them to speak what they need</w:t>
             </w:r>
           </w:p>
         </w:tc>
@@ -4615,15 +4969,7 @@
               <w:rPr>
                 <w:sz w:val="24"/>
               </w:rPr>
-              <w:lastRenderedPageBreak/>
-              <w:t xml:space="preserve">Carefully research about what are they doing before getting requirements </w:t>
-            </w:r>
-            <w:r>
-              <w:rPr>
-                <w:sz w:val="24"/>
-              </w:rPr>
-              <w:lastRenderedPageBreak/>
-              <w:t>because customers can constantly do their jobs without knowing the essence of them.</w:t>
+              <w:t>Carefully research about what are they doing before getting requirements because customers can constantly do their jobs without knowing the essence of them.</w:t>
             </w:r>
           </w:p>
         </w:tc>
@@ -4644,7 +4990,6 @@
               <w:rPr>
                 <w:sz w:val="24"/>
               </w:rPr>
-              <w:lastRenderedPageBreak/>
               <w:t>2</w:t>
             </w:r>
           </w:p>
@@ -6057,10 +6402,7 @@
       </w:tr>
     </w:tbl>
     <w:p/>
-    <w:p>
-      <w:bookmarkStart w:id="1" w:name="_GoBack"/>
-      <w:bookmarkEnd w:id="1"/>
-    </w:p>
+    <w:p/>
     <w:p>
       <w:pPr>
         <w:pStyle w:val="Heading1"/>
@@ -6070,6 +6412,7 @@
         </w:numPr>
       </w:pPr>
       <w:r>
+        <w:lastRenderedPageBreak/>
         <w:t>Architect and Design</w:t>
       </w:r>
     </w:p>
@@ -6369,7 +6712,6 @@
               <w:rPr>
                 <w:sz w:val="24"/>
               </w:rPr>
-              <w:lastRenderedPageBreak/>
               <w:t>2</w:t>
             </w:r>
           </w:p>
@@ -7380,6 +7722,7 @@
         </w:numPr>
       </w:pPr>
       <w:r>
+        <w:lastRenderedPageBreak/>
         <w:t>Detailed Design</w:t>
       </w:r>
     </w:p>
@@ -7946,7 +8289,6 @@
               <w:rPr>
                 <w:sz w:val="24"/>
               </w:rPr>
-              <w:lastRenderedPageBreak/>
               <w:t>1</w:t>
             </w:r>
           </w:p>
@@ -12819,11 +13161,11 @@
           <c:showPercent val="0"/>
           <c:showBubbleSize val="0"/>
         </c:dLbls>
-        <c:axId val="93678976"/>
-        <c:axId val="67269760"/>
+        <c:axId val="102175872"/>
+        <c:axId val="102177408"/>
       </c:radarChart>
       <c:catAx>
-        <c:axId val="93678976"/>
+        <c:axId val="102175872"/>
         <c:scaling>
           <c:orientation val="minMax"/>
         </c:scaling>
@@ -12833,7 +13175,7 @@
         <c:majorTickMark val="out"/>
         <c:minorTickMark val="none"/>
         <c:tickLblPos val="nextTo"/>
-        <c:crossAx val="67269760"/>
+        <c:crossAx val="102177408"/>
         <c:crosses val="autoZero"/>
         <c:auto val="1"/>
         <c:lblAlgn val="ctr"/>
@@ -12841,7 +13183,7 @@
         <c:noMultiLvlLbl val="0"/>
       </c:catAx>
       <c:valAx>
-        <c:axId val="67269760"/>
+        <c:axId val="102177408"/>
         <c:scaling>
           <c:orientation val="minMax"/>
         </c:scaling>
@@ -12852,7 +13194,7 @@
         <c:majorTickMark val="cross"/>
         <c:minorTickMark val="none"/>
         <c:tickLblPos val="nextTo"/>
-        <c:crossAx val="93678976"/>
+        <c:crossAx val="102175872"/>
         <c:crosses val="autoZero"/>
         <c:crossBetween val="between"/>
       </c:valAx>

</xml_diff>

<commit_message>
Update for reflections of Quyet
</commit_message>
<xml_diff>
--- a/Project Plan/[PIM] Reflection Paper.docx
+++ b/Project Plan/[PIM] Reflection Paper.docx
@@ -6,6 +6,10 @@
     <w:sdt>
       <w:sdtPr>
         <w:rPr>
+          <w:rFonts w:asciiTheme="minorHAnsi" w:eastAsiaTheme="minorHAnsi" w:hAnsiTheme="minorHAnsi" w:cstheme="minorBidi"/>
+          <w:color w:val="auto"/>
+          <w:spacing w:val="0"/>
+          <w:kern w:val="0"/>
           <w:sz w:val="140"/>
           <w:szCs w:val="140"/>
         </w:rPr>
@@ -17,10 +21,6 @@
       </w:sdtPr>
       <w:sdtEndPr>
         <w:rPr>
-          <w:rFonts w:asciiTheme="minorHAnsi" w:eastAsiaTheme="minorHAnsi" w:hAnsiTheme="minorHAnsi" w:cstheme="minorBidi"/>
-          <w:color w:val="auto"/>
-          <w:spacing w:val="0"/>
-          <w:kern w:val="0"/>
           <w:sz w:val="48"/>
           <w:szCs w:val="48"/>
         </w:rPr>
@@ -62,6 +62,7 @@
                     <w:dataBinding w:prefixMappings="xmlns:ns0='http://schemas.openxmlformats.org/package/2006/metadata/core-properties' xmlns:ns1='http://purl.org/dc/elements/1.1/'" w:xpath="/ns0:coreProperties[1]/ns1:title[1]" w:storeItemID="{6C3C8BC8-F283-45AE-878A-BAB7291924A1}"/>
                     <w:text/>
                   </w:sdtPr>
+                  <w:sdtEndPr/>
                   <w:sdtContent>
                     <w:r>
                       <w:rPr>
@@ -99,6 +100,7 @@
                     <w:dataBinding w:prefixMappings="xmlns:ns0='http://schemas.openxmlformats.org/package/2006/metadata/core-properties' xmlns:ns1='http://purl.org/dc/elements/1.1/'" w:xpath="/ns0:coreProperties[1]/ns1:subject[1]" w:storeItemID="{6C3C8BC8-F283-45AE-878A-BAB7291924A1}"/>
                     <w:text/>
                   </w:sdtPr>
+                  <w:sdtEndPr/>
                   <w:sdtContent>
                     <w:r>
                       <w:rPr>
@@ -144,6 +146,7 @@
                     <w:dataBinding w:prefixMappings="xmlns:ns0='http://schemas.microsoft.com/office/2006/coverPageProps'" w:xpath="/ns0:CoverPageProperties[1]/ns0:Abstract[1]" w:storeItemID="{55AF091B-3C7A-41E3-B477-F2FDAA23CFDA}"/>
                     <w:text/>
                   </w:sdtPr>
+                  <w:sdtEndPr/>
                   <w:sdtContent>
                     <w:r>
                       <w:rPr>
@@ -205,6 +208,7 @@
                           <w:calendar w:val="gregorian"/>
                         </w:date>
                       </w:sdtPr>
+                      <w:sdtEndPr/>
                       <w:sdtContent>
                         <w:p>
                           <w:pPr>
@@ -1779,10 +1783,7 @@
         <w:t>High complexity, it requires the measurements and we need to control the process closely.</w:t>
       </w:r>
     </w:p>
-    <w:p>
-      <w:bookmarkStart w:id="1" w:name="_GoBack"/>
-      <w:bookmarkEnd w:id="1"/>
-    </w:p>
+    <w:p/>
     <w:p>
       <w:pPr>
         <w:pStyle w:val="Heading2"/>
@@ -2257,10 +2258,10 @@
             <v:path o:extrusionok="f" gradientshapeok="t" o:connecttype="rect"/>
             <o:lock v:ext="edit" aspectratio="t"/>
           </v:shapetype>
-          <v:shape id="_x0000_i1025" type="#_x0000_t75" style="width:576.7pt;height:624.25pt" o:ole="">
+          <v:shape id="_x0000_i1025" type="#_x0000_t75" style="width:576.75pt;height:624pt" o:ole="">
             <v:imagedata r:id="rId13" o:title=""/>
           </v:shape>
-          <o:OLEObject Type="Embed" ProgID="Visio.Drawing.11" ShapeID="_x0000_i1025" DrawAspect="Content" ObjectID="_1400497504" r:id="rId14"/>
+          <o:OLEObject Type="Embed" ProgID="Visio.Drawing.11" ShapeID="_x0000_i1025" DrawAspect="Content" ObjectID="_1400499954" r:id="rId14"/>
         </w:object>
       </w:r>
     </w:p>
@@ -2307,6 +2308,961 @@
         </w:rPr>
         <w:t>We decided to add five people in charge for this phase, they are one leader who is the ultimate one, and four leader of each developing phase. However, we still face some challenges, which are shown in the following table. Upon these difficulties, we did learn much useful knowledge.</w:t>
       </w:r>
+    </w:p>
+    <w:tbl>
+      <w:tblPr>
+        <w:tblStyle w:val="TableGrid"/>
+        <w:tblW w:w="12026" w:type="dxa"/>
+        <w:tblInd w:w="-1152" w:type="dxa"/>
+        <w:tblLook w:val="04A0" w:firstRow="1" w:lastRow="0" w:firstColumn="1" w:lastColumn="0" w:noHBand="0" w:noVBand="1"/>
+      </w:tblPr>
+      <w:tblGrid>
+        <w:gridCol w:w="2340"/>
+        <w:gridCol w:w="2340"/>
+        <w:gridCol w:w="2250"/>
+        <w:gridCol w:w="2126"/>
+        <w:gridCol w:w="2970"/>
+      </w:tblGrid>
+      <w:tr>
+        <w:trPr>
+          <w:trHeight w:val="530"/>
+        </w:trPr>
+        <w:tc>
+          <w:tcPr>
+            <w:tcW w:w="2340" w:type="dxa"/>
+            <w:tcBorders>
+              <w:top w:val="single" w:sz="4" w:space="0" w:color="auto"/>
+              <w:left w:val="single" w:sz="4" w:space="0" w:color="auto"/>
+              <w:bottom w:val="single" w:sz="4" w:space="0" w:color="auto"/>
+              <w:right w:val="single" w:sz="4" w:space="0" w:color="auto"/>
+            </w:tcBorders>
+            <w:shd w:val="clear" w:color="auto" w:fill="74B230"/>
+            <w:hideMark/>
+          </w:tcPr>
+          <w:p>
+            <w:pPr>
+              <w:jc w:val="center"/>
+              <w:rPr>
+                <w:b/>
+                <w:color w:val="FFFFFF" w:themeColor="background1"/>
+                <w:sz w:val="28"/>
+                <w:szCs w:val="28"/>
+              </w:rPr>
+            </w:pPr>
+            <w:r>
+              <w:rPr>
+                <w:b/>
+                <w:color w:val="FFFFFF" w:themeColor="background1"/>
+                <w:sz w:val="28"/>
+                <w:szCs w:val="28"/>
+              </w:rPr>
+              <w:t>Problem</w:t>
+            </w:r>
+          </w:p>
+        </w:tc>
+        <w:tc>
+          <w:tcPr>
+            <w:tcW w:w="2340" w:type="dxa"/>
+            <w:tcBorders>
+              <w:top w:val="single" w:sz="4" w:space="0" w:color="auto"/>
+              <w:left w:val="single" w:sz="4" w:space="0" w:color="auto"/>
+              <w:bottom w:val="single" w:sz="4" w:space="0" w:color="auto"/>
+              <w:right w:val="single" w:sz="4" w:space="0" w:color="auto"/>
+            </w:tcBorders>
+            <w:shd w:val="clear" w:color="auto" w:fill="74B230"/>
+            <w:hideMark/>
+          </w:tcPr>
+          <w:p>
+            <w:pPr>
+              <w:jc w:val="center"/>
+              <w:rPr>
+                <w:b/>
+                <w:color w:val="FFFFFF" w:themeColor="background1"/>
+                <w:sz w:val="28"/>
+                <w:szCs w:val="28"/>
+              </w:rPr>
+            </w:pPr>
+            <w:r>
+              <w:rPr>
+                <w:b/>
+                <w:color w:val="FFFFFF" w:themeColor="background1"/>
+                <w:sz w:val="28"/>
+                <w:szCs w:val="28"/>
+              </w:rPr>
+              <w:t>Consequences</w:t>
+            </w:r>
+          </w:p>
+        </w:tc>
+        <w:tc>
+          <w:tcPr>
+            <w:tcW w:w="2250" w:type="dxa"/>
+            <w:tcBorders>
+              <w:top w:val="single" w:sz="4" w:space="0" w:color="auto"/>
+              <w:left w:val="single" w:sz="4" w:space="0" w:color="auto"/>
+              <w:bottom w:val="single" w:sz="4" w:space="0" w:color="auto"/>
+              <w:right w:val="single" w:sz="4" w:space="0" w:color="auto"/>
+            </w:tcBorders>
+            <w:shd w:val="clear" w:color="auto" w:fill="74B230"/>
+            <w:hideMark/>
+          </w:tcPr>
+          <w:p>
+            <w:pPr>
+              <w:jc w:val="center"/>
+              <w:rPr>
+                <w:b/>
+                <w:color w:val="FFFFFF" w:themeColor="background1"/>
+                <w:sz w:val="28"/>
+                <w:szCs w:val="28"/>
+              </w:rPr>
+            </w:pPr>
+            <w:r>
+              <w:rPr>
+                <w:b/>
+                <w:color w:val="FFFFFF" w:themeColor="background1"/>
+                <w:sz w:val="28"/>
+                <w:szCs w:val="28"/>
+              </w:rPr>
+              <w:t>Solution</w:t>
+            </w:r>
+          </w:p>
+        </w:tc>
+        <w:tc>
+          <w:tcPr>
+            <w:tcW w:w="2126" w:type="dxa"/>
+            <w:tcBorders>
+              <w:top w:val="single" w:sz="4" w:space="0" w:color="auto"/>
+              <w:left w:val="single" w:sz="4" w:space="0" w:color="auto"/>
+              <w:bottom w:val="single" w:sz="4" w:space="0" w:color="auto"/>
+              <w:right w:val="single" w:sz="4" w:space="0" w:color="auto"/>
+            </w:tcBorders>
+            <w:shd w:val="clear" w:color="auto" w:fill="74B230"/>
+            <w:hideMark/>
+          </w:tcPr>
+          <w:p>
+            <w:pPr>
+              <w:jc w:val="center"/>
+              <w:rPr>
+                <w:b/>
+                <w:color w:val="FFFFFF" w:themeColor="background1"/>
+                <w:sz w:val="28"/>
+                <w:szCs w:val="28"/>
+              </w:rPr>
+            </w:pPr>
+            <w:r>
+              <w:rPr>
+                <w:b/>
+                <w:color w:val="FFFFFF" w:themeColor="background1"/>
+                <w:sz w:val="28"/>
+                <w:szCs w:val="28"/>
+              </w:rPr>
+              <w:t>Result</w:t>
+            </w:r>
+          </w:p>
+        </w:tc>
+        <w:tc>
+          <w:tcPr>
+            <w:tcW w:w="2970" w:type="dxa"/>
+            <w:tcBorders>
+              <w:top w:val="single" w:sz="4" w:space="0" w:color="auto"/>
+              <w:left w:val="single" w:sz="4" w:space="0" w:color="auto"/>
+              <w:bottom w:val="single" w:sz="4" w:space="0" w:color="auto"/>
+              <w:right w:val="single" w:sz="4" w:space="0" w:color="auto"/>
+            </w:tcBorders>
+            <w:shd w:val="clear" w:color="auto" w:fill="74B230"/>
+            <w:hideMark/>
+          </w:tcPr>
+          <w:p>
+            <w:pPr>
+              <w:jc w:val="center"/>
+              <w:rPr>
+                <w:b/>
+                <w:color w:val="FFFFFF" w:themeColor="background1"/>
+                <w:sz w:val="28"/>
+                <w:szCs w:val="28"/>
+              </w:rPr>
+            </w:pPr>
+            <w:r>
+              <w:rPr>
+                <w:b/>
+                <w:color w:val="FFFFFF" w:themeColor="background1"/>
+                <w:sz w:val="28"/>
+                <w:szCs w:val="28"/>
+              </w:rPr>
+              <w:t>Conclusion</w:t>
+            </w:r>
+          </w:p>
+        </w:tc>
+      </w:tr>
+      <w:tr>
+        <w:tc>
+          <w:tcPr>
+            <w:tcW w:w="2340" w:type="dxa"/>
+            <w:tcBorders>
+              <w:top w:val="single" w:sz="4" w:space="0" w:color="auto"/>
+              <w:left w:val="single" w:sz="4" w:space="0" w:color="auto"/>
+              <w:bottom w:val="single" w:sz="4" w:space="0" w:color="auto"/>
+              <w:right w:val="single" w:sz="4" w:space="0" w:color="auto"/>
+            </w:tcBorders>
+            <w:hideMark/>
+          </w:tcPr>
+          <w:p>
+            <w:pPr>
+              <w:pStyle w:val="ListParagraph"/>
+              <w:numPr>
+                <w:ilvl w:val="0"/>
+                <w:numId w:val="19"/>
+              </w:numPr>
+              <w:ind w:left="342"/>
+            </w:pPr>
+            <w:commentRangeStart w:id="1"/>
+            <w:r>
+              <w:t>V model cannot suitable with our team</w:t>
+            </w:r>
+          </w:p>
+        </w:tc>
+        <w:tc>
+          <w:tcPr>
+            <w:tcW w:w="2340" w:type="dxa"/>
+            <w:tcBorders>
+              <w:top w:val="single" w:sz="4" w:space="0" w:color="auto"/>
+              <w:left w:val="single" w:sz="4" w:space="0" w:color="auto"/>
+              <w:bottom w:val="single" w:sz="4" w:space="0" w:color="auto"/>
+              <w:right w:val="single" w:sz="4" w:space="0" w:color="auto"/>
+            </w:tcBorders>
+            <w:hideMark/>
+          </w:tcPr>
+          <w:p>
+            <w:pPr>
+              <w:pStyle w:val="ListParagraph"/>
+              <w:numPr>
+                <w:ilvl w:val="0"/>
+                <w:numId w:val="20"/>
+              </w:numPr>
+              <w:ind w:left="271"/>
+            </w:pPr>
+            <w:r>
+              <w:t>Cannot return  Requirement phrase</w:t>
+            </w:r>
+          </w:p>
+          <w:p>
+            <w:pPr>
+              <w:pStyle w:val="ListParagraph"/>
+              <w:numPr>
+                <w:ilvl w:val="0"/>
+                <w:numId w:val="20"/>
+              </w:numPr>
+              <w:ind w:left="271"/>
+            </w:pPr>
+            <w:r>
+              <w:t>Cannot return or re-open any phrase</w:t>
+            </w:r>
+          </w:p>
+        </w:tc>
+        <w:tc>
+          <w:tcPr>
+            <w:tcW w:w="2250" w:type="dxa"/>
+            <w:tcBorders>
+              <w:top w:val="single" w:sz="4" w:space="0" w:color="auto"/>
+              <w:left w:val="single" w:sz="4" w:space="0" w:color="auto"/>
+              <w:bottom w:val="single" w:sz="4" w:space="0" w:color="auto"/>
+              <w:right w:val="single" w:sz="4" w:space="0" w:color="auto"/>
+            </w:tcBorders>
+          </w:tcPr>
+          <w:p>
+            <w:pPr>
+              <w:pStyle w:val="ListParagraph"/>
+              <w:numPr>
+                <w:ilvl w:val="0"/>
+                <w:numId w:val="21"/>
+              </w:numPr>
+              <w:ind w:left="221"/>
+            </w:pPr>
+            <w:commentRangeStart w:id="2"/>
+            <w:r>
+              <w:t>Modify another process, HRM process</w:t>
+            </w:r>
+            <w:commentRangeEnd w:id="2"/>
+            <w:r>
+              <w:rPr>
+                <w:rStyle w:val="CommentReference"/>
+              </w:rPr>
+              <w:commentReference w:id="2"/>
+            </w:r>
+          </w:p>
+          <w:p>
+            <w:pPr>
+              <w:pStyle w:val="ListParagraph"/>
+              <w:ind w:left="131"/>
+            </w:pPr>
+          </w:p>
+        </w:tc>
+        <w:tc>
+          <w:tcPr>
+            <w:tcW w:w="2126" w:type="dxa"/>
+            <w:tcBorders>
+              <w:top w:val="single" w:sz="4" w:space="0" w:color="auto"/>
+              <w:left w:val="single" w:sz="4" w:space="0" w:color="auto"/>
+              <w:bottom w:val="single" w:sz="4" w:space="0" w:color="auto"/>
+              <w:right w:val="single" w:sz="4" w:space="0" w:color="auto"/>
+            </w:tcBorders>
+          </w:tcPr>
+          <w:p>
+            <w:pPr>
+              <w:pStyle w:val="ListParagraph"/>
+              <w:numPr>
+                <w:ilvl w:val="0"/>
+                <w:numId w:val="22"/>
+              </w:numPr>
+              <w:ind w:left="342"/>
+            </w:pPr>
+            <w:r>
+              <w:t>Returning Requirement phase to modify</w:t>
+            </w:r>
+          </w:p>
+          <w:p>
+            <w:pPr>
+              <w:pStyle w:val="ListParagraph"/>
+              <w:numPr>
+                <w:ilvl w:val="0"/>
+                <w:numId w:val="22"/>
+              </w:numPr>
+              <w:ind w:left="342"/>
+            </w:pPr>
+            <w:r>
+              <w:t>Not late more because using incremental for 3 phases</w:t>
+            </w:r>
+          </w:p>
+          <w:p>
+            <w:pPr>
+              <w:pStyle w:val="ListParagraph"/>
+            </w:pPr>
+          </w:p>
+        </w:tc>
+        <w:tc>
+          <w:tcPr>
+            <w:tcW w:w="2970" w:type="dxa"/>
+            <w:tcBorders>
+              <w:top w:val="single" w:sz="4" w:space="0" w:color="auto"/>
+              <w:left w:val="single" w:sz="4" w:space="0" w:color="auto"/>
+              <w:bottom w:val="single" w:sz="4" w:space="0" w:color="auto"/>
+              <w:right w:val="single" w:sz="4" w:space="0" w:color="auto"/>
+            </w:tcBorders>
+          </w:tcPr>
+          <w:p>
+            <w:pPr>
+              <w:numPr>
+                <w:ilvl w:val="1"/>
+                <w:numId w:val="23"/>
+              </w:numPr>
+              <w:tabs>
+                <w:tab w:val="num" w:pos="180"/>
+              </w:tabs>
+              <w:ind w:left="147" w:hanging="180"/>
+            </w:pPr>
+            <w:r>
+              <w:t>Depend on customer and team that we must choose a suitable model to develop</w:t>
+            </w:r>
+          </w:p>
+          <w:p>
+            <w:pPr>
+              <w:numPr>
+                <w:ilvl w:val="1"/>
+                <w:numId w:val="23"/>
+              </w:numPr>
+              <w:ind w:left="147" w:hanging="180"/>
+            </w:pPr>
+            <w:r>
+              <w:t>Easy manage, easy return importance phases.</w:t>
+            </w:r>
+            <w:commentRangeEnd w:id="1"/>
+            <w:r>
+              <w:rPr>
+                <w:rStyle w:val="CommentReference"/>
+              </w:rPr>
+              <w:commentReference w:id="1"/>
+            </w:r>
+          </w:p>
+          <w:p/>
+        </w:tc>
+      </w:tr>
+      <w:tr>
+        <w:tc>
+          <w:tcPr>
+            <w:tcW w:w="2340" w:type="dxa"/>
+            <w:tcBorders>
+              <w:top w:val="single" w:sz="4" w:space="0" w:color="auto"/>
+              <w:left w:val="single" w:sz="4" w:space="0" w:color="auto"/>
+              <w:bottom w:val="single" w:sz="4" w:space="0" w:color="auto"/>
+              <w:right w:val="single" w:sz="4" w:space="0" w:color="auto"/>
+            </w:tcBorders>
+            <w:hideMark/>
+          </w:tcPr>
+          <w:p>
+            <w:pPr>
+              <w:pStyle w:val="ListParagraph"/>
+              <w:numPr>
+                <w:ilvl w:val="0"/>
+                <w:numId w:val="19"/>
+              </w:numPr>
+              <w:ind w:left="342"/>
+            </w:pPr>
+            <w:r>
+              <w:t>Requirement change from customers</w:t>
+            </w:r>
+          </w:p>
+        </w:tc>
+        <w:tc>
+          <w:tcPr>
+            <w:tcW w:w="2340" w:type="dxa"/>
+            <w:tcBorders>
+              <w:top w:val="single" w:sz="4" w:space="0" w:color="auto"/>
+              <w:left w:val="single" w:sz="4" w:space="0" w:color="auto"/>
+              <w:bottom w:val="single" w:sz="4" w:space="0" w:color="auto"/>
+              <w:right w:val="single" w:sz="4" w:space="0" w:color="auto"/>
+            </w:tcBorders>
+          </w:tcPr>
+          <w:p>
+            <w:pPr>
+              <w:pStyle w:val="ListParagraph"/>
+              <w:numPr>
+                <w:ilvl w:val="0"/>
+                <w:numId w:val="24"/>
+              </w:numPr>
+              <w:ind w:left="304"/>
+            </w:pPr>
+            <w:r>
+              <w:t>Cannot deliver product</w:t>
+            </w:r>
+          </w:p>
+          <w:p>
+            <w:pPr>
+              <w:pStyle w:val="ListParagraph"/>
+              <w:numPr>
+                <w:ilvl w:val="0"/>
+                <w:numId w:val="24"/>
+              </w:numPr>
+              <w:ind w:left="304"/>
+            </w:pPr>
+            <w:r>
+              <w:t>Behind schedule</w:t>
+            </w:r>
+          </w:p>
+          <w:p>
+            <w:pPr>
+              <w:pStyle w:val="ListParagraph"/>
+              <w:ind w:left="304"/>
+            </w:pPr>
+          </w:p>
+          <w:p>
+            <w:pPr>
+              <w:pStyle w:val="ListParagraph"/>
+              <w:ind w:left="304"/>
+            </w:pPr>
+          </w:p>
+        </w:tc>
+        <w:tc>
+          <w:tcPr>
+            <w:tcW w:w="2250" w:type="dxa"/>
+            <w:tcBorders>
+              <w:top w:val="single" w:sz="4" w:space="0" w:color="auto"/>
+              <w:left w:val="single" w:sz="4" w:space="0" w:color="auto"/>
+              <w:bottom w:val="single" w:sz="4" w:space="0" w:color="auto"/>
+              <w:right w:val="single" w:sz="4" w:space="0" w:color="auto"/>
+            </w:tcBorders>
+            <w:hideMark/>
+          </w:tcPr>
+          <w:p>
+            <w:pPr>
+              <w:pStyle w:val="ListParagraph"/>
+              <w:numPr>
+                <w:ilvl w:val="0"/>
+                <w:numId w:val="24"/>
+              </w:numPr>
+              <w:ind w:left="262"/>
+            </w:pPr>
+            <w:commentRangeStart w:id="3"/>
+            <w:r>
+              <w:t xml:space="preserve">Base line change </w:t>
+            </w:r>
+          </w:p>
+          <w:p>
+            <w:pPr>
+              <w:pStyle w:val="ListParagraph"/>
+              <w:numPr>
+                <w:ilvl w:val="0"/>
+                <w:numId w:val="24"/>
+              </w:numPr>
+              <w:ind w:left="262"/>
+            </w:pPr>
+            <w:r>
+              <w:t xml:space="preserve">Our Team have a constrain on change customer by confirming email </w:t>
+            </w:r>
+          </w:p>
+          <w:p>
+            <w:pPr>
+              <w:pStyle w:val="ListParagraph"/>
+              <w:numPr>
+                <w:ilvl w:val="0"/>
+                <w:numId w:val="24"/>
+              </w:numPr>
+              <w:ind w:left="262"/>
+            </w:pPr>
+            <w:r>
+              <w:t>Develop on 2 version of product</w:t>
+            </w:r>
+            <w:commentRangeEnd w:id="3"/>
+            <w:r>
+              <w:rPr>
+                <w:rStyle w:val="CommentReference"/>
+              </w:rPr>
+              <w:commentReference w:id="3"/>
+            </w:r>
+          </w:p>
+        </w:tc>
+        <w:tc>
+          <w:tcPr>
+            <w:tcW w:w="2126" w:type="dxa"/>
+            <w:tcBorders>
+              <w:top w:val="single" w:sz="4" w:space="0" w:color="auto"/>
+              <w:left w:val="single" w:sz="4" w:space="0" w:color="auto"/>
+              <w:bottom w:val="single" w:sz="4" w:space="0" w:color="auto"/>
+              <w:right w:val="single" w:sz="4" w:space="0" w:color="auto"/>
+            </w:tcBorders>
+            <w:hideMark/>
+          </w:tcPr>
+          <w:p>
+            <w:pPr>
+              <w:pStyle w:val="ListParagraph"/>
+              <w:numPr>
+                <w:ilvl w:val="0"/>
+                <w:numId w:val="24"/>
+              </w:numPr>
+              <w:ind w:left="305"/>
+            </w:pPr>
+            <w:r>
+              <w:t>Decreasing change from customers</w:t>
+            </w:r>
+          </w:p>
+          <w:p>
+            <w:pPr>
+              <w:pStyle w:val="ListParagraph"/>
+              <w:numPr>
+                <w:ilvl w:val="0"/>
+                <w:numId w:val="24"/>
+              </w:numPr>
+              <w:ind w:left="305"/>
+            </w:pPr>
+            <w:r>
+              <w:t>Increasing customer satisfactions</w:t>
+            </w:r>
+          </w:p>
+        </w:tc>
+        <w:tc>
+          <w:tcPr>
+            <w:tcW w:w="2970" w:type="dxa"/>
+            <w:tcBorders>
+              <w:top w:val="single" w:sz="4" w:space="0" w:color="auto"/>
+              <w:left w:val="single" w:sz="4" w:space="0" w:color="auto"/>
+              <w:bottom w:val="single" w:sz="4" w:space="0" w:color="auto"/>
+              <w:right w:val="single" w:sz="4" w:space="0" w:color="auto"/>
+            </w:tcBorders>
+            <w:hideMark/>
+          </w:tcPr>
+          <w:p>
+            <w:pPr>
+              <w:pStyle w:val="ListParagraph"/>
+              <w:numPr>
+                <w:ilvl w:val="0"/>
+                <w:numId w:val="24"/>
+              </w:numPr>
+              <w:ind w:left="286"/>
+            </w:pPr>
+            <w:commentRangeStart w:id="4"/>
+            <w:r>
+              <w:t>Requirement cannot change</w:t>
+            </w:r>
+            <w:commentRangeEnd w:id="4"/>
+            <w:r>
+              <w:rPr>
+                <w:rStyle w:val="CommentReference"/>
+              </w:rPr>
+              <w:commentReference w:id="4"/>
+            </w:r>
+          </w:p>
+        </w:tc>
+      </w:tr>
+      <w:tr>
+        <w:tc>
+          <w:tcPr>
+            <w:tcW w:w="2340" w:type="dxa"/>
+            <w:tcBorders>
+              <w:top w:val="single" w:sz="4" w:space="0" w:color="auto"/>
+              <w:left w:val="single" w:sz="4" w:space="0" w:color="auto"/>
+              <w:bottom w:val="single" w:sz="4" w:space="0" w:color="auto"/>
+              <w:right w:val="single" w:sz="4" w:space="0" w:color="auto"/>
+            </w:tcBorders>
+            <w:hideMark/>
+          </w:tcPr>
+          <w:p>
+            <w:pPr>
+              <w:pStyle w:val="ListParagraph"/>
+              <w:numPr>
+                <w:ilvl w:val="0"/>
+                <w:numId w:val="19"/>
+              </w:numPr>
+              <w:ind w:left="342"/>
+            </w:pPr>
+            <w:r>
+              <w:t xml:space="preserve">Team Get requirement from different customer, but Team cannot confirm information with Mrs. </w:t>
+            </w:r>
+            <w:proofErr w:type="spellStart"/>
+            <w:r>
+              <w:t>Diep</w:t>
+            </w:r>
+            <w:proofErr w:type="spellEnd"/>
+          </w:p>
+        </w:tc>
+        <w:tc>
+          <w:tcPr>
+            <w:tcW w:w="2340" w:type="dxa"/>
+            <w:tcBorders>
+              <w:top w:val="single" w:sz="4" w:space="0" w:color="auto"/>
+              <w:left w:val="single" w:sz="4" w:space="0" w:color="auto"/>
+              <w:bottom w:val="single" w:sz="4" w:space="0" w:color="auto"/>
+              <w:right w:val="single" w:sz="4" w:space="0" w:color="auto"/>
+            </w:tcBorders>
+            <w:hideMark/>
+          </w:tcPr>
+          <w:p>
+            <w:pPr>
+              <w:pStyle w:val="ListParagraph"/>
+              <w:numPr>
+                <w:ilvl w:val="0"/>
+                <w:numId w:val="24"/>
+              </w:numPr>
+              <w:ind w:left="304"/>
+            </w:pPr>
+            <w:commentRangeStart w:id="5"/>
+            <w:r>
+              <w:t>Product must change view customers</w:t>
+            </w:r>
+            <w:commentRangeEnd w:id="5"/>
+            <w:r>
+              <w:rPr>
+                <w:rStyle w:val="CommentReference"/>
+              </w:rPr>
+              <w:commentReference w:id="5"/>
+            </w:r>
+          </w:p>
+          <w:p>
+            <w:pPr>
+              <w:pStyle w:val="ListParagraph"/>
+              <w:numPr>
+                <w:ilvl w:val="0"/>
+                <w:numId w:val="24"/>
+              </w:numPr>
+              <w:ind w:left="304"/>
+            </w:pPr>
+            <w:r>
+              <w:t>Pre-fixing Concepts Operation and SRS document</w:t>
+            </w:r>
+          </w:p>
+        </w:tc>
+        <w:tc>
+          <w:tcPr>
+            <w:tcW w:w="2250" w:type="dxa"/>
+            <w:tcBorders>
+              <w:top w:val="single" w:sz="4" w:space="0" w:color="auto"/>
+              <w:left w:val="single" w:sz="4" w:space="0" w:color="auto"/>
+              <w:bottom w:val="single" w:sz="4" w:space="0" w:color="auto"/>
+              <w:right w:val="single" w:sz="4" w:space="0" w:color="auto"/>
+            </w:tcBorders>
+            <w:hideMark/>
+          </w:tcPr>
+          <w:p>
+            <w:pPr>
+              <w:pStyle w:val="ListParagraph"/>
+              <w:numPr>
+                <w:ilvl w:val="0"/>
+                <w:numId w:val="24"/>
+              </w:numPr>
+              <w:ind w:left="304"/>
+            </w:pPr>
+            <w:commentRangeStart w:id="6"/>
+            <w:r>
+              <w:t xml:space="preserve">All information must confirm with Mr. </w:t>
+            </w:r>
+            <w:proofErr w:type="spellStart"/>
+            <w:r>
+              <w:t>Diep</w:t>
+            </w:r>
+            <w:commentRangeEnd w:id="6"/>
+            <w:proofErr w:type="spellEnd"/>
+            <w:r>
+              <w:rPr>
+                <w:rStyle w:val="CommentReference"/>
+              </w:rPr>
+              <w:commentReference w:id="6"/>
+            </w:r>
+          </w:p>
+          <w:p>
+            <w:pPr>
+              <w:pStyle w:val="ListParagraph"/>
+              <w:numPr>
+                <w:ilvl w:val="0"/>
+                <w:numId w:val="24"/>
+              </w:numPr>
+              <w:ind w:left="262"/>
+            </w:pPr>
+            <w:r>
+              <w:t>Acquiring Information has to depend on form from customer providing.</w:t>
+            </w:r>
+          </w:p>
+        </w:tc>
+        <w:tc>
+          <w:tcPr>
+            <w:tcW w:w="2126" w:type="dxa"/>
+            <w:tcBorders>
+              <w:top w:val="single" w:sz="4" w:space="0" w:color="auto"/>
+              <w:left w:val="single" w:sz="4" w:space="0" w:color="auto"/>
+              <w:bottom w:val="single" w:sz="4" w:space="0" w:color="auto"/>
+              <w:right w:val="single" w:sz="4" w:space="0" w:color="auto"/>
+            </w:tcBorders>
+            <w:hideMark/>
+          </w:tcPr>
+          <w:p>
+            <w:pPr>
+              <w:pStyle w:val="ListParagraph"/>
+              <w:numPr>
+                <w:ilvl w:val="0"/>
+                <w:numId w:val="24"/>
+              </w:numPr>
+              <w:ind w:left="305"/>
+            </w:pPr>
+            <w:commentRangeStart w:id="7"/>
+            <w:r>
+              <w:t>Fixed Customer information cannot change</w:t>
+            </w:r>
+            <w:commentRangeEnd w:id="7"/>
+            <w:r>
+              <w:rPr>
+                <w:rStyle w:val="CommentReference"/>
+              </w:rPr>
+              <w:commentReference w:id="7"/>
+            </w:r>
+          </w:p>
+        </w:tc>
+        <w:tc>
+          <w:tcPr>
+            <w:tcW w:w="2970" w:type="dxa"/>
+            <w:tcBorders>
+              <w:top w:val="single" w:sz="4" w:space="0" w:color="auto"/>
+              <w:left w:val="single" w:sz="4" w:space="0" w:color="auto"/>
+              <w:bottom w:val="single" w:sz="4" w:space="0" w:color="auto"/>
+              <w:right w:val="single" w:sz="4" w:space="0" w:color="auto"/>
+            </w:tcBorders>
+            <w:hideMark/>
+          </w:tcPr>
+          <w:p>
+            <w:pPr>
+              <w:pStyle w:val="ListParagraph"/>
+              <w:numPr>
+                <w:ilvl w:val="0"/>
+                <w:numId w:val="24"/>
+              </w:numPr>
+              <w:ind w:left="342"/>
+            </w:pPr>
+            <w:commentRangeStart w:id="8"/>
+            <w:r>
+              <w:t>Requirement cannot change</w:t>
+            </w:r>
+            <w:commentRangeEnd w:id="8"/>
+            <w:r>
+              <w:rPr>
+                <w:rStyle w:val="CommentReference"/>
+              </w:rPr>
+              <w:commentReference w:id="8"/>
+            </w:r>
+          </w:p>
+        </w:tc>
+      </w:tr>
+      <w:tr>
+        <w:tc>
+          <w:tcPr>
+            <w:tcW w:w="2340" w:type="dxa"/>
+            <w:tcBorders>
+              <w:top w:val="single" w:sz="4" w:space="0" w:color="auto"/>
+              <w:left w:val="single" w:sz="4" w:space="0" w:color="auto"/>
+              <w:bottom w:val="single" w:sz="4" w:space="0" w:color="auto"/>
+              <w:right w:val="single" w:sz="4" w:space="0" w:color="auto"/>
+            </w:tcBorders>
+            <w:hideMark/>
+          </w:tcPr>
+          <w:p>
+            <w:pPr>
+              <w:pStyle w:val="ListParagraph"/>
+              <w:numPr>
+                <w:ilvl w:val="0"/>
+                <w:numId w:val="19"/>
+              </w:numPr>
+              <w:ind w:left="342"/>
+            </w:pPr>
+            <w:r>
+              <w:t>Team is not using tool for managing bug in Testing phrase</w:t>
+            </w:r>
+          </w:p>
+        </w:tc>
+        <w:tc>
+          <w:tcPr>
+            <w:tcW w:w="2340" w:type="dxa"/>
+            <w:tcBorders>
+              <w:top w:val="single" w:sz="4" w:space="0" w:color="auto"/>
+              <w:left w:val="single" w:sz="4" w:space="0" w:color="auto"/>
+              <w:bottom w:val="single" w:sz="4" w:space="0" w:color="auto"/>
+              <w:right w:val="single" w:sz="4" w:space="0" w:color="auto"/>
+            </w:tcBorders>
+            <w:hideMark/>
+          </w:tcPr>
+          <w:p>
+            <w:pPr>
+              <w:pStyle w:val="ListParagraph"/>
+              <w:numPr>
+                <w:ilvl w:val="0"/>
+                <w:numId w:val="24"/>
+              </w:numPr>
+              <w:ind w:left="304"/>
+            </w:pPr>
+            <w:r>
+              <w:t>Cannot statistic and report number bug on product(bug fixed or not fixed)</w:t>
+            </w:r>
+          </w:p>
+        </w:tc>
+        <w:tc>
+          <w:tcPr>
+            <w:tcW w:w="2250" w:type="dxa"/>
+            <w:tcBorders>
+              <w:top w:val="single" w:sz="4" w:space="0" w:color="auto"/>
+              <w:left w:val="single" w:sz="4" w:space="0" w:color="auto"/>
+              <w:bottom w:val="single" w:sz="4" w:space="0" w:color="auto"/>
+              <w:right w:val="single" w:sz="4" w:space="0" w:color="auto"/>
+            </w:tcBorders>
+          </w:tcPr>
+          <w:p>
+            <w:pPr>
+              <w:pStyle w:val="ListParagraph"/>
+              <w:numPr>
+                <w:ilvl w:val="0"/>
+                <w:numId w:val="24"/>
+              </w:numPr>
+              <w:ind w:left="304"/>
+            </w:pPr>
+            <w:r>
+              <w:t>Using Google code for managing</w:t>
+            </w:r>
+          </w:p>
+          <w:p/>
+        </w:tc>
+        <w:tc>
+          <w:tcPr>
+            <w:tcW w:w="2126" w:type="dxa"/>
+            <w:tcBorders>
+              <w:top w:val="single" w:sz="4" w:space="0" w:color="auto"/>
+              <w:left w:val="single" w:sz="4" w:space="0" w:color="auto"/>
+              <w:bottom w:val="single" w:sz="4" w:space="0" w:color="auto"/>
+              <w:right w:val="single" w:sz="4" w:space="0" w:color="auto"/>
+            </w:tcBorders>
+            <w:hideMark/>
+          </w:tcPr>
+          <w:p>
+            <w:pPr>
+              <w:pStyle w:val="ListParagraph"/>
+              <w:numPr>
+                <w:ilvl w:val="0"/>
+                <w:numId w:val="24"/>
+              </w:numPr>
+              <w:ind w:left="305"/>
+            </w:pPr>
+            <w:r>
+              <w:t>Easily track of bug on product</w:t>
+            </w:r>
+          </w:p>
+          <w:p>
+            <w:pPr>
+              <w:pStyle w:val="ListParagraph"/>
+              <w:numPr>
+                <w:ilvl w:val="0"/>
+                <w:numId w:val="24"/>
+              </w:numPr>
+              <w:ind w:left="305"/>
+            </w:pPr>
+            <w:r>
+              <w:t>Getting statistic, report on product</w:t>
+            </w:r>
+          </w:p>
+        </w:tc>
+        <w:tc>
+          <w:tcPr>
+            <w:tcW w:w="2970" w:type="dxa"/>
+            <w:tcBorders>
+              <w:top w:val="single" w:sz="4" w:space="0" w:color="auto"/>
+              <w:left w:val="single" w:sz="4" w:space="0" w:color="auto"/>
+              <w:bottom w:val="single" w:sz="4" w:space="0" w:color="auto"/>
+              <w:right w:val="single" w:sz="4" w:space="0" w:color="auto"/>
+            </w:tcBorders>
+            <w:hideMark/>
+          </w:tcPr>
+          <w:p>
+            <w:pPr>
+              <w:pStyle w:val="ListParagraph"/>
+              <w:numPr>
+                <w:ilvl w:val="0"/>
+                <w:numId w:val="24"/>
+              </w:numPr>
+              <w:ind w:left="342"/>
+            </w:pPr>
+            <w:commentRangeStart w:id="9"/>
+            <w:r>
+              <w:t>Delivering product cannot defect</w:t>
+            </w:r>
+            <w:commentRangeEnd w:id="9"/>
+            <w:r>
+              <w:rPr>
+                <w:rStyle w:val="CommentReference"/>
+              </w:rPr>
+              <w:commentReference w:id="9"/>
+            </w:r>
+          </w:p>
+        </w:tc>
+      </w:tr>
+    </w:tbl>
+    <w:p>
+      <w:pPr>
+        <w:ind w:firstLine="360"/>
+        <w:jc w:val="both"/>
+        <w:rPr>
+          <w:sz w:val="24"/>
+        </w:rPr>
+      </w:pPr>
+      <w:bookmarkStart w:id="10" w:name="_GoBack"/>
+      <w:bookmarkEnd w:id="10"/>
+    </w:p>
+    <w:p>
+      <w:pPr>
+        <w:ind w:firstLine="360"/>
+        <w:jc w:val="both"/>
+        <w:rPr>
+          <w:sz w:val="24"/>
+        </w:rPr>
+      </w:pPr>
+    </w:p>
+    <w:p>
+      <w:pPr>
+        <w:ind w:firstLine="360"/>
+        <w:jc w:val="both"/>
+        <w:rPr>
+          <w:sz w:val="24"/>
+        </w:rPr>
+      </w:pPr>
     </w:p>
     <w:tbl>
       <w:tblPr>
@@ -2450,7 +3406,14 @@
               <w:rPr>
                 <w:sz w:val="24"/>
               </w:rPr>
-              <w:t>Members don’t care about Risks in project and don’t update Risk Category</w:t>
+              <w:t xml:space="preserve">Members don’t care about Risks in project and don’t </w:t>
+            </w:r>
+            <w:r>
+              <w:rPr>
+                <w:sz w:val="24"/>
+              </w:rPr>
+              <w:lastRenderedPageBreak/>
+              <w:t>update Risk Category</w:t>
             </w:r>
           </w:p>
         </w:tc>
@@ -2470,6 +3433,7 @@
               <w:rPr>
                 <w:sz w:val="24"/>
               </w:rPr>
+              <w:lastRenderedPageBreak/>
               <w:t>Follow risk plan, plan about integration for risk</w:t>
             </w:r>
           </w:p>
@@ -2514,6 +3478,7 @@
               <w:rPr>
                 <w:sz w:val="24"/>
               </w:rPr>
+              <w:lastRenderedPageBreak/>
               <w:t>2</w:t>
             </w:r>
           </w:p>
@@ -3166,14 +4131,7 @@
               <w:rPr>
                 <w:sz w:val="24"/>
               </w:rPr>
-              <w:t xml:space="preserve">Sometime, in team meeting have some team member go to meeting without computer, lead to many difficult in that </w:t>
-            </w:r>
-            <w:r>
-              <w:rPr>
-                <w:sz w:val="24"/>
-              </w:rPr>
-              <w:lastRenderedPageBreak/>
-              <w:t>meeting</w:t>
+              <w:t>Sometime, in team meeting have some team member go to meeting without computer, lead to many difficult in that meeting</w:t>
             </w:r>
           </w:p>
         </w:tc>
@@ -3248,10 +4206,10 @@
           <w:szCs w:val="28"/>
         </w:rPr>
         <w:object w:dxaOrig="7924" w:dyaOrig="10058">
-          <v:shape id="_x0000_i1026" type="#_x0000_t75" style="width:294.8pt;height:331.45pt" o:ole="">
-            <v:imagedata r:id="rId15" o:title=""/>
+          <v:shape id="_x0000_i1026" type="#_x0000_t75" style="width:294.75pt;height:331.5pt" o:ole="">
+            <v:imagedata r:id="rId16" o:title=""/>
           </v:shape>
-          <o:OLEObject Type="Embed" ProgID="Visio.Drawing.11" ShapeID="_x0000_i1026" DrawAspect="Content" ObjectID="_1400497505" r:id="rId16"/>
+          <o:OLEObject Type="Embed" ProgID="Visio.Drawing.11" ShapeID="_x0000_i1026" DrawAspect="Content" ObjectID="_1400499955" r:id="rId17"/>
         </w:object>
       </w:r>
     </w:p>
@@ -3323,7 +4281,6 @@
         <w:rPr>
           <w:sz w:val="24"/>
         </w:rPr>
-        <w:lastRenderedPageBreak/>
         <w:t>In V-model, after finishing requirement phase, we can move to design phase. However, we cannot apply to our project because we have to finish requirement documents together with architecture design and detailed design, which means they must go parallel</w:t>
       </w:r>
       <w:r>
@@ -3536,7 +4493,14 @@
               <w:rPr>
                 <w:sz w:val="24"/>
               </w:rPr>
-              <w:t>We consult them of what a general human resource may look like and encourage them to speak what they need</w:t>
+              <w:t xml:space="preserve">We consult them of what a general human resource may look like and encourage them </w:t>
+            </w:r>
+            <w:r>
+              <w:rPr>
+                <w:sz w:val="24"/>
+              </w:rPr>
+              <w:lastRenderedPageBreak/>
+              <w:t>to speak what they need</w:t>
             </w:r>
           </w:p>
         </w:tc>
@@ -3556,7 +4520,15 @@
               <w:rPr>
                 <w:sz w:val="24"/>
               </w:rPr>
-              <w:t>Carefully research about what are they doing before getting requirements because customers can constantly do their jobs without knowing the essence of them.</w:t>
+              <w:lastRenderedPageBreak/>
+              <w:t xml:space="preserve">Carefully research about what are they doing before getting requirements </w:t>
+            </w:r>
+            <w:r>
+              <w:rPr>
+                <w:sz w:val="24"/>
+              </w:rPr>
+              <w:lastRenderedPageBreak/>
+              <w:t>because customers can constantly do their jobs without knowing the essence of them.</w:t>
             </w:r>
           </w:p>
         </w:tc>
@@ -3580,6 +4552,7 @@
               <w:rPr>
                 <w:sz w:val="24"/>
               </w:rPr>
+              <w:lastRenderedPageBreak/>
               <w:t>2</w:t>
             </w:r>
           </w:p>
@@ -4047,7 +5020,6 @@
               <w:rPr>
                 <w:sz w:val="24"/>
               </w:rPr>
-              <w:lastRenderedPageBreak/>
               <w:t>2</w:t>
             </w:r>
           </w:p>
@@ -4314,6 +5286,7 @@
               <w:rPr>
                 <w:sz w:val="24"/>
               </w:rPr>
+              <w:lastRenderedPageBreak/>
               <w:t>5</w:t>
             </w:r>
           </w:p>
@@ -5538,7 +6511,6 @@
               <w:rPr>
                 <w:sz w:val="24"/>
               </w:rPr>
-              <w:lastRenderedPageBreak/>
               <w:t>3</w:t>
             </w:r>
           </w:p>
@@ -5721,8 +6693,8 @@
     </w:tbl>
     <w:p/>
     <w:sectPr>
-      <w:headerReference w:type="default" r:id="rId17"/>
-      <w:footerReference w:type="default" r:id="rId18"/>
+      <w:headerReference w:type="default" r:id="rId18"/>
+      <w:footerReference w:type="default" r:id="rId19"/>
       <w:pgSz w:w="12240" w:h="15840"/>
       <w:pgMar w:top="1440" w:right="1440" w:bottom="1440" w:left="1440" w:header="720" w:footer="720" w:gutter="0"/>
       <w:pgNumType w:start="0"/>
@@ -5732,6 +6704,1614 @@
     </w:sectPr>
   </w:body>
 </w:document>
+</file>
+
+<file path=word/comments.xml><?xml version="1.0" encoding="utf-8"?>
+<w:comments xmlns:wpc="http://schemas.microsoft.com/office/word/2010/wordprocessingCanvas" xmlns:mc="http://schemas.openxmlformats.org/markup-compatibility/2006" xmlns:o="urn:schemas-microsoft-com:office:office" xmlns:r="http://schemas.openxmlformats.org/officeDocument/2006/relationships" xmlns:m="http://schemas.openxmlformats.org/officeDocument/2006/math" xmlns:v="urn:schemas-microsoft-com:vml" xmlns:wp14="http://schemas.microsoft.com/office/word/2010/wordprocessingDrawing" xmlns:wp="http://schemas.openxmlformats.org/drawingml/2006/wordprocessingDrawing" xmlns:w10="urn:schemas-microsoft-com:office:word" xmlns:w="http://schemas.openxmlformats.org/wordprocessingml/2006/main" xmlns:w14="http://schemas.microsoft.com/office/word/2010/wordml" xmlns:wpg="http://schemas.microsoft.com/office/word/2010/wordprocessingGroup" xmlns:wpi="http://schemas.microsoft.com/office/word/2010/wordprocessingInk" xmlns:wne="http://schemas.microsoft.com/office/word/2006/wordml" xmlns:wps="http://schemas.microsoft.com/office/word/2010/wordprocessingShape" mc:Ignorable="w14 wp14">
+  <w:comment w:id="2" w:author="KhoiNguyen" w:date="2012-06-06T14:59:00Z" w:initials="KN">
+    <w:p>
+      <w:pPr>
+        <w:pStyle w:val="CommentText"/>
+      </w:pPr>
+      <w:r>
+        <w:rPr>
+          <w:rStyle w:val="CommentReference"/>
+        </w:rPr>
+        <w:annotationRef/>
+      </w:r>
+      <w:proofErr w:type="spellStart"/>
+      <w:r>
+        <w:t>Chỗ</w:t>
+      </w:r>
+      <w:proofErr w:type="spellEnd"/>
+      <w:r>
+        <w:t xml:space="preserve"> </w:t>
+      </w:r>
+      <w:proofErr w:type="spellStart"/>
+      <w:r>
+        <w:t>này</w:t>
+      </w:r>
+      <w:proofErr w:type="spellEnd"/>
+      <w:r>
+        <w:t xml:space="preserve"> </w:t>
+      </w:r>
+      <w:proofErr w:type="spellStart"/>
+      <w:r>
+        <w:t>hơi</w:t>
+      </w:r>
+      <w:proofErr w:type="spellEnd"/>
+      <w:r>
+        <w:t xml:space="preserve"> </w:t>
+      </w:r>
+      <w:proofErr w:type="spellStart"/>
+      <w:r>
+        <w:t>lạ</w:t>
+      </w:r>
+      <w:proofErr w:type="spellEnd"/>
+      <w:r>
+        <w:t xml:space="preserve">, </w:t>
+      </w:r>
+      <w:proofErr w:type="spellStart"/>
+      <w:r>
+        <w:t>không</w:t>
+      </w:r>
+      <w:proofErr w:type="spellEnd"/>
+      <w:r>
+        <w:t xml:space="preserve"> </w:t>
+      </w:r>
+      <w:proofErr w:type="spellStart"/>
+      <w:r>
+        <w:t>biết</w:t>
+      </w:r>
+      <w:proofErr w:type="spellEnd"/>
+      <w:r>
+        <w:t xml:space="preserve"> </w:t>
+      </w:r>
+      <w:proofErr w:type="spellStart"/>
+      <w:r>
+        <w:t>đúng</w:t>
+      </w:r>
+      <w:proofErr w:type="spellEnd"/>
+      <w:r>
+        <w:t xml:space="preserve"> </w:t>
+      </w:r>
+      <w:proofErr w:type="spellStart"/>
+      <w:r>
+        <w:t>không</w:t>
+      </w:r>
+      <w:proofErr w:type="spellEnd"/>
+      <w:r>
+        <w:t xml:space="preserve"> </w:t>
+      </w:r>
+      <w:proofErr w:type="spellStart"/>
+      <w:r>
+        <w:t>vì</w:t>
+      </w:r>
+      <w:proofErr w:type="spellEnd"/>
+      <w:r>
+        <w:t xml:space="preserve"> </w:t>
+      </w:r>
+      <w:proofErr w:type="spellStart"/>
+      <w:r>
+        <w:t>hôm</w:t>
+      </w:r>
+      <w:proofErr w:type="spellEnd"/>
+      <w:r>
+        <w:t xml:space="preserve"> </w:t>
+      </w:r>
+      <w:proofErr w:type="spellStart"/>
+      <w:r>
+        <w:t>trước</w:t>
+      </w:r>
+      <w:proofErr w:type="spellEnd"/>
+      <w:r>
+        <w:t xml:space="preserve"> </w:t>
+      </w:r>
+      <w:proofErr w:type="spellStart"/>
+      <w:r>
+        <w:t>thầy</w:t>
+      </w:r>
+      <w:proofErr w:type="spellEnd"/>
+      <w:r>
+        <w:t xml:space="preserve"> </w:t>
+      </w:r>
+      <w:proofErr w:type="spellStart"/>
+      <w:r>
+        <w:t>có</w:t>
+      </w:r>
+      <w:proofErr w:type="spellEnd"/>
+      <w:r>
+        <w:t xml:space="preserve"> </w:t>
+      </w:r>
+      <w:proofErr w:type="spellStart"/>
+      <w:r>
+        <w:t>nói</w:t>
+      </w:r>
+      <w:proofErr w:type="spellEnd"/>
+      <w:r>
+        <w:t xml:space="preserve"> </w:t>
+      </w:r>
+      <w:proofErr w:type="spellStart"/>
+      <w:r>
+        <w:t>về</w:t>
+      </w:r>
+      <w:proofErr w:type="spellEnd"/>
+      <w:r>
+        <w:t xml:space="preserve"> </w:t>
+      </w:r>
+      <w:proofErr w:type="spellStart"/>
+      <w:r>
+        <w:t>vấn</w:t>
+      </w:r>
+      <w:proofErr w:type="spellEnd"/>
+      <w:r>
+        <w:t xml:space="preserve"> </w:t>
+      </w:r>
+      <w:proofErr w:type="spellStart"/>
+      <w:r>
+        <w:t>đề</w:t>
+      </w:r>
+      <w:proofErr w:type="spellEnd"/>
+      <w:r>
+        <w:t xml:space="preserve"> </w:t>
+      </w:r>
+      <w:proofErr w:type="spellStart"/>
+      <w:r>
+        <w:t>này</w:t>
+      </w:r>
+      <w:proofErr w:type="spellEnd"/>
+      <w:r>
+        <w:t xml:space="preserve"> </w:t>
+      </w:r>
+      <w:proofErr w:type="spellStart"/>
+      <w:r>
+        <w:t>rồi</w:t>
+      </w:r>
+      <w:proofErr w:type="spellEnd"/>
+      <w:r>
+        <w:t xml:space="preserve">. </w:t>
+      </w:r>
+      <w:proofErr w:type="spellStart"/>
+      <w:r>
+        <w:t>Một</w:t>
+      </w:r>
+      <w:proofErr w:type="spellEnd"/>
+      <w:r>
+        <w:t xml:space="preserve"> process </w:t>
+      </w:r>
+      <w:proofErr w:type="spellStart"/>
+      <w:r>
+        <w:t>là</w:t>
+      </w:r>
+      <w:proofErr w:type="spellEnd"/>
+      <w:r>
+        <w:t xml:space="preserve"> </w:t>
+      </w:r>
+      <w:proofErr w:type="spellStart"/>
+      <w:r>
+        <w:t>rất</w:t>
+      </w:r>
+      <w:proofErr w:type="spellEnd"/>
+      <w:r>
+        <w:t xml:space="preserve"> </w:t>
+      </w:r>
+      <w:proofErr w:type="spellStart"/>
+      <w:r>
+        <w:t>lớn</w:t>
+      </w:r>
+      <w:proofErr w:type="spellEnd"/>
+      <w:r>
+        <w:t xml:space="preserve"> </w:t>
+      </w:r>
+      <w:proofErr w:type="spellStart"/>
+      <w:r>
+        <w:t>nên</w:t>
+      </w:r>
+      <w:proofErr w:type="spellEnd"/>
+      <w:r>
+        <w:t xml:space="preserve"> </w:t>
+      </w:r>
+      <w:proofErr w:type="spellStart"/>
+      <w:r>
+        <w:t>không</w:t>
+      </w:r>
+      <w:proofErr w:type="spellEnd"/>
+      <w:r>
+        <w:t xml:space="preserve"> </w:t>
+      </w:r>
+      <w:proofErr w:type="spellStart"/>
+      <w:r>
+        <w:t>biết</w:t>
+      </w:r>
+      <w:proofErr w:type="spellEnd"/>
+      <w:r>
+        <w:t xml:space="preserve"> </w:t>
+      </w:r>
+      <w:proofErr w:type="spellStart"/>
+      <w:r>
+        <w:t>có</w:t>
+      </w:r>
+      <w:proofErr w:type="spellEnd"/>
+      <w:r>
+        <w:t xml:space="preserve"> dung HRM process ở </w:t>
+      </w:r>
+      <w:proofErr w:type="spellStart"/>
+      <w:r>
+        <w:t>đây</w:t>
+      </w:r>
+      <w:proofErr w:type="spellEnd"/>
+      <w:r>
+        <w:t xml:space="preserve"> </w:t>
+      </w:r>
+      <w:proofErr w:type="spellStart"/>
+      <w:r>
+        <w:t>được</w:t>
+      </w:r>
+      <w:proofErr w:type="spellEnd"/>
+      <w:r>
+        <w:t xml:space="preserve"> </w:t>
+      </w:r>
+      <w:proofErr w:type="spellStart"/>
+      <w:r>
+        <w:t>không</w:t>
+      </w:r>
+      <w:proofErr w:type="spellEnd"/>
+      <w:r>
+        <w:t xml:space="preserve">. </w:t>
+      </w:r>
+      <w:proofErr w:type="spellStart"/>
+      <w:r>
+        <w:t>Nhưng</w:t>
+      </w:r>
+      <w:proofErr w:type="spellEnd"/>
+      <w:r>
+        <w:t xml:space="preserve"> </w:t>
+      </w:r>
+      <w:proofErr w:type="spellStart"/>
+      <w:r>
+        <w:t>theo</w:t>
+      </w:r>
+      <w:proofErr w:type="spellEnd"/>
+      <w:r>
+        <w:t xml:space="preserve"> </w:t>
+      </w:r>
+      <w:proofErr w:type="spellStart"/>
+      <w:r>
+        <w:t>câu</w:t>
+      </w:r>
+      <w:proofErr w:type="spellEnd"/>
+      <w:r>
+        <w:t xml:space="preserve"> </w:t>
+      </w:r>
+      <w:proofErr w:type="spellStart"/>
+      <w:r>
+        <w:t>văn</w:t>
+      </w:r>
+      <w:proofErr w:type="spellEnd"/>
+      <w:r>
+        <w:t xml:space="preserve"> </w:t>
+      </w:r>
+      <w:proofErr w:type="spellStart"/>
+      <w:r>
+        <w:t>thì</w:t>
+      </w:r>
+      <w:proofErr w:type="spellEnd"/>
+      <w:r>
+        <w:t xml:space="preserve"> </w:t>
+      </w:r>
+      <w:proofErr w:type="spellStart"/>
+      <w:r>
+        <w:t>hính</w:t>
+      </w:r>
+      <w:proofErr w:type="spellEnd"/>
+      <w:r>
+        <w:t xml:space="preserve"> </w:t>
+      </w:r>
+      <w:proofErr w:type="spellStart"/>
+      <w:r>
+        <w:t>như</w:t>
+      </w:r>
+      <w:proofErr w:type="spellEnd"/>
+      <w:r>
+        <w:t xml:space="preserve"> </w:t>
+      </w:r>
+      <w:proofErr w:type="spellStart"/>
+      <w:r>
+        <w:t>chưa</w:t>
+      </w:r>
+      <w:proofErr w:type="spellEnd"/>
+      <w:r>
+        <w:t xml:space="preserve"> </w:t>
+      </w:r>
+      <w:proofErr w:type="spellStart"/>
+      <w:r>
+        <w:t>chính</w:t>
+      </w:r>
+      <w:proofErr w:type="spellEnd"/>
+      <w:r>
+        <w:t xml:space="preserve"> </w:t>
+      </w:r>
+      <w:proofErr w:type="spellStart"/>
+      <w:r>
+        <w:t>xác</w:t>
+      </w:r>
+      <w:proofErr w:type="spellEnd"/>
+      <w:r>
+        <w:t xml:space="preserve"> </w:t>
+      </w:r>
+      <w:proofErr w:type="spellStart"/>
+      <w:r>
+        <w:t>vì</w:t>
+      </w:r>
+      <w:proofErr w:type="spellEnd"/>
+      <w:r>
+        <w:t xml:space="preserve"> </w:t>
+      </w:r>
+      <w:proofErr w:type="spellStart"/>
+      <w:r>
+        <w:t>mình</w:t>
+      </w:r>
+      <w:proofErr w:type="spellEnd"/>
+      <w:r>
+        <w:t xml:space="preserve"> </w:t>
+      </w:r>
+      <w:proofErr w:type="spellStart"/>
+      <w:r>
+        <w:t>chỉnh</w:t>
+      </w:r>
+      <w:proofErr w:type="spellEnd"/>
+      <w:r>
+        <w:t xml:space="preserve"> </w:t>
+      </w:r>
+      <w:proofErr w:type="spellStart"/>
+      <w:r>
+        <w:t>sửa</w:t>
+      </w:r>
+      <w:proofErr w:type="spellEnd"/>
+      <w:r>
+        <w:t xml:space="preserve"> </w:t>
+      </w:r>
+      <w:proofErr w:type="spellStart"/>
+      <w:r>
+        <w:t>từ</w:t>
+      </w:r>
+      <w:proofErr w:type="spellEnd"/>
+      <w:r>
+        <w:t xml:space="preserve"> waterfall model </w:t>
+      </w:r>
+      <w:proofErr w:type="spellStart"/>
+      <w:r>
+        <w:t>thành</w:t>
+      </w:r>
+      <w:proofErr w:type="spellEnd"/>
+      <w:r>
+        <w:t>.</w:t>
+      </w:r>
+    </w:p>
+  </w:comment>
+  <w:comment w:id="1" w:author="KhoiNguyen" w:date="2012-06-06T14:59:00Z" w:initials="KN">
+    <w:p>
+      <w:pPr>
+        <w:pStyle w:val="CommentText"/>
+      </w:pPr>
+      <w:r>
+        <w:rPr>
+          <w:rStyle w:val="CommentReference"/>
+        </w:rPr>
+        <w:annotationRef/>
+      </w:r>
+      <w:proofErr w:type="spellStart"/>
+      <w:r>
+        <w:t>Cái</w:t>
+      </w:r>
+      <w:proofErr w:type="spellEnd"/>
+      <w:r>
+        <w:t xml:space="preserve"> </w:t>
+      </w:r>
+      <w:proofErr w:type="spellStart"/>
+      <w:r>
+        <w:t>này</w:t>
+      </w:r>
+      <w:proofErr w:type="spellEnd"/>
+      <w:r>
+        <w:t xml:space="preserve"> </w:t>
+      </w:r>
+      <w:proofErr w:type="spellStart"/>
+      <w:r>
+        <w:t>nếu</w:t>
+      </w:r>
+      <w:proofErr w:type="spellEnd"/>
+      <w:r>
+        <w:t xml:space="preserve"> </w:t>
+      </w:r>
+      <w:proofErr w:type="spellStart"/>
+      <w:r>
+        <w:t>được</w:t>
+      </w:r>
+      <w:proofErr w:type="spellEnd"/>
+      <w:r>
+        <w:t xml:space="preserve"> </w:t>
+      </w:r>
+      <w:proofErr w:type="spellStart"/>
+      <w:r>
+        <w:t>thì</w:t>
+      </w:r>
+      <w:proofErr w:type="spellEnd"/>
+      <w:r>
+        <w:t xml:space="preserve"> </w:t>
+      </w:r>
+      <w:proofErr w:type="spellStart"/>
+      <w:r>
+        <w:t>lấy</w:t>
+      </w:r>
+      <w:proofErr w:type="spellEnd"/>
+      <w:r>
+        <w:t xml:space="preserve"> </w:t>
+      </w:r>
+      <w:proofErr w:type="spellStart"/>
+      <w:r>
+        <w:t>thử</w:t>
+      </w:r>
+      <w:proofErr w:type="spellEnd"/>
+      <w:r>
+        <w:t xml:space="preserve"> lesson learnt </w:t>
+      </w:r>
+      <w:proofErr w:type="spellStart"/>
+      <w:r>
+        <w:t>của</w:t>
+      </w:r>
+      <w:proofErr w:type="spellEnd"/>
+      <w:r>
+        <w:t xml:space="preserve"> t </w:t>
+      </w:r>
+      <w:proofErr w:type="spellStart"/>
+      <w:r>
+        <w:t>bên</w:t>
+      </w:r>
+      <w:proofErr w:type="spellEnd"/>
+      <w:r>
+        <w:t xml:space="preserve"> slide qua </w:t>
+      </w:r>
+      <w:proofErr w:type="spellStart"/>
+      <w:r>
+        <w:t>thử</w:t>
+      </w:r>
+      <w:proofErr w:type="spellEnd"/>
+      <w:r>
+        <w:t xml:space="preserve"> </w:t>
+      </w:r>
+      <w:proofErr w:type="spellStart"/>
+      <w:r>
+        <w:t>xem</w:t>
+      </w:r>
+      <w:proofErr w:type="spellEnd"/>
+      <w:r>
+        <w:t>.</w:t>
+      </w:r>
+    </w:p>
+  </w:comment>
+  <w:comment w:id="3" w:author="KhoiNguyen" w:date="2012-06-06T14:59:00Z" w:initials="KN">
+    <w:p>
+      <w:pPr>
+        <w:pStyle w:val="CommentText"/>
+      </w:pPr>
+      <w:r>
+        <w:rPr>
+          <w:rStyle w:val="CommentReference"/>
+        </w:rPr>
+        <w:annotationRef/>
+      </w:r>
+      <w:proofErr w:type="spellStart"/>
+      <w:r>
+        <w:t>Cái</w:t>
+      </w:r>
+      <w:proofErr w:type="spellEnd"/>
+      <w:r>
+        <w:t xml:space="preserve"> </w:t>
+      </w:r>
+      <w:proofErr w:type="spellStart"/>
+      <w:r>
+        <w:t>này</w:t>
+      </w:r>
+      <w:proofErr w:type="spellEnd"/>
+      <w:r>
+        <w:t xml:space="preserve">, 2 </w:t>
+      </w:r>
+      <w:proofErr w:type="spellStart"/>
+      <w:r>
+        <w:t>phương</w:t>
+      </w:r>
+      <w:proofErr w:type="spellEnd"/>
+      <w:r>
+        <w:t xml:space="preserve"> </w:t>
+      </w:r>
+      <w:proofErr w:type="spellStart"/>
+      <w:r>
+        <w:t>pháp</w:t>
+      </w:r>
+      <w:proofErr w:type="spellEnd"/>
+      <w:r>
+        <w:t xml:space="preserve"> </w:t>
+      </w:r>
+      <w:proofErr w:type="spellStart"/>
+      <w:r>
+        <w:t>đầu</w:t>
+      </w:r>
+      <w:proofErr w:type="spellEnd"/>
+      <w:r>
+        <w:t xml:space="preserve"> </w:t>
+      </w:r>
+      <w:proofErr w:type="spellStart"/>
+      <w:r>
+        <w:t>nhóm</w:t>
+      </w:r>
+      <w:proofErr w:type="spellEnd"/>
+      <w:r>
+        <w:t xml:space="preserve"> </w:t>
+      </w:r>
+      <w:proofErr w:type="spellStart"/>
+      <w:r>
+        <w:t>có</w:t>
+      </w:r>
+      <w:proofErr w:type="spellEnd"/>
+      <w:r>
+        <w:t xml:space="preserve"> </w:t>
+      </w:r>
+      <w:proofErr w:type="spellStart"/>
+      <w:r>
+        <w:t>thực</w:t>
+      </w:r>
+      <w:proofErr w:type="spellEnd"/>
+      <w:r>
+        <w:t xml:space="preserve"> </w:t>
+      </w:r>
+      <w:proofErr w:type="spellStart"/>
+      <w:r>
+        <w:t>hiện</w:t>
+      </w:r>
+      <w:proofErr w:type="spellEnd"/>
+      <w:r>
+        <w:t xml:space="preserve"> </w:t>
+      </w:r>
+      <w:proofErr w:type="spellStart"/>
+      <w:r>
+        <w:t>nhưng</w:t>
+      </w:r>
+      <w:proofErr w:type="spellEnd"/>
+      <w:r>
+        <w:t xml:space="preserve"> </w:t>
+      </w:r>
+      <w:proofErr w:type="spellStart"/>
+      <w:r>
+        <w:t>rõ</w:t>
+      </w:r>
+      <w:proofErr w:type="spellEnd"/>
+      <w:r>
+        <w:t xml:space="preserve"> </w:t>
+      </w:r>
+      <w:proofErr w:type="spellStart"/>
+      <w:r>
+        <w:t>ràng</w:t>
+      </w:r>
+      <w:proofErr w:type="spellEnd"/>
+      <w:r>
+        <w:t xml:space="preserve"> </w:t>
+      </w:r>
+      <w:proofErr w:type="spellStart"/>
+      <w:r>
+        <w:t>là</w:t>
+      </w:r>
+      <w:proofErr w:type="spellEnd"/>
+      <w:r>
+        <w:t xml:space="preserve"> </w:t>
+      </w:r>
+      <w:proofErr w:type="spellStart"/>
+      <w:r>
+        <w:t>ko</w:t>
+      </w:r>
+      <w:proofErr w:type="spellEnd"/>
+      <w:r>
+        <w:t xml:space="preserve"> </w:t>
+      </w:r>
+      <w:proofErr w:type="spellStart"/>
+      <w:r>
+        <w:t>đượvc</w:t>
+      </w:r>
+      <w:proofErr w:type="spellEnd"/>
+      <w:r>
+        <w:t xml:space="preserve"> ì </w:t>
+      </w:r>
+      <w:proofErr w:type="spellStart"/>
+      <w:r>
+        <w:t>mình</w:t>
+      </w:r>
+      <w:proofErr w:type="spellEnd"/>
+      <w:r>
+        <w:t xml:space="preserve"> base line </w:t>
+      </w:r>
+      <w:proofErr w:type="spellStart"/>
+      <w:r>
+        <w:t>không</w:t>
+      </w:r>
+      <w:proofErr w:type="spellEnd"/>
+      <w:r>
+        <w:t xml:space="preserve"> </w:t>
+      </w:r>
+      <w:proofErr w:type="spellStart"/>
+      <w:r>
+        <w:t>được</w:t>
+      </w:r>
+      <w:proofErr w:type="spellEnd"/>
+      <w:r>
+        <w:t xml:space="preserve"> </w:t>
+      </w:r>
+      <w:proofErr w:type="spellStart"/>
+      <w:r>
+        <w:t>vì</w:t>
+      </w:r>
+      <w:proofErr w:type="spellEnd"/>
+      <w:r>
+        <w:t xml:space="preserve"> </w:t>
+      </w:r>
+      <w:proofErr w:type="spellStart"/>
+      <w:r>
+        <w:t>khách</w:t>
+      </w:r>
+      <w:proofErr w:type="spellEnd"/>
+      <w:r>
+        <w:t xml:space="preserve"> </w:t>
+      </w:r>
+      <w:proofErr w:type="spellStart"/>
+      <w:r>
+        <w:t>hàng</w:t>
+      </w:r>
+      <w:proofErr w:type="spellEnd"/>
+      <w:r>
+        <w:t xml:space="preserve"> </w:t>
+      </w:r>
+      <w:proofErr w:type="spellStart"/>
+      <w:r>
+        <w:t>vẫn</w:t>
+      </w:r>
+      <w:proofErr w:type="spellEnd"/>
+      <w:r>
+        <w:t xml:space="preserve"> change </w:t>
+      </w:r>
+      <w:proofErr w:type="spellStart"/>
+      <w:r>
+        <w:t>như</w:t>
+      </w:r>
+      <w:proofErr w:type="spellEnd"/>
+      <w:r>
+        <w:t xml:space="preserve"> </w:t>
+      </w:r>
+      <w:proofErr w:type="spellStart"/>
+      <w:r>
+        <w:t>thường</w:t>
+      </w:r>
+      <w:proofErr w:type="spellEnd"/>
+      <w:r>
+        <w:t xml:space="preserve">, </w:t>
+      </w:r>
+      <w:proofErr w:type="spellStart"/>
+      <w:r>
+        <w:t>còn</w:t>
+      </w:r>
+      <w:proofErr w:type="spellEnd"/>
+      <w:r>
+        <w:t xml:space="preserve"> </w:t>
+      </w:r>
+      <w:proofErr w:type="spellStart"/>
+      <w:r>
+        <w:t>cái</w:t>
+      </w:r>
+      <w:proofErr w:type="spellEnd"/>
+      <w:r>
+        <w:t xml:space="preserve"> </w:t>
+      </w:r>
+      <w:proofErr w:type="spellStart"/>
+      <w:r>
+        <w:t>thứ</w:t>
+      </w:r>
+      <w:proofErr w:type="spellEnd"/>
+      <w:r>
+        <w:t xml:space="preserve"> 2 </w:t>
+      </w:r>
+      <w:proofErr w:type="spellStart"/>
+      <w:r>
+        <w:t>không</w:t>
+      </w:r>
+      <w:proofErr w:type="spellEnd"/>
+      <w:r>
+        <w:t xml:space="preserve"> </w:t>
+      </w:r>
+      <w:proofErr w:type="spellStart"/>
+      <w:r>
+        <w:t>rõ</w:t>
+      </w:r>
+      <w:proofErr w:type="spellEnd"/>
+      <w:r>
+        <w:t xml:space="preserve"> </w:t>
+      </w:r>
+      <w:proofErr w:type="spellStart"/>
+      <w:r>
+        <w:t>lắm</w:t>
+      </w:r>
+      <w:proofErr w:type="spellEnd"/>
+      <w:r>
+        <w:t xml:space="preserve">. </w:t>
+      </w:r>
+      <w:proofErr w:type="spellStart"/>
+      <w:r>
+        <w:t>Giải</w:t>
+      </w:r>
+      <w:proofErr w:type="spellEnd"/>
+      <w:r>
+        <w:t xml:space="preserve"> </w:t>
+      </w:r>
+      <w:proofErr w:type="spellStart"/>
+      <w:r>
+        <w:t>pháp</w:t>
+      </w:r>
+      <w:proofErr w:type="spellEnd"/>
+      <w:r>
+        <w:t xml:space="preserve"> </w:t>
+      </w:r>
+      <w:proofErr w:type="spellStart"/>
+      <w:r>
+        <w:t>thứ</w:t>
+      </w:r>
+      <w:proofErr w:type="spellEnd"/>
+      <w:r>
+        <w:t xml:space="preserve"> 3 </w:t>
+      </w:r>
+      <w:proofErr w:type="spellStart"/>
+      <w:r>
+        <w:t>giống</w:t>
+      </w:r>
+      <w:proofErr w:type="spellEnd"/>
+      <w:r>
+        <w:t xml:space="preserve"> </w:t>
+      </w:r>
+      <w:proofErr w:type="spellStart"/>
+      <w:r>
+        <w:t>như</w:t>
+      </w:r>
+      <w:proofErr w:type="spellEnd"/>
+      <w:r>
+        <w:t xml:space="preserve"> </w:t>
+      </w:r>
+      <w:proofErr w:type="spellStart"/>
+      <w:r>
+        <w:t>là</w:t>
+      </w:r>
+      <w:proofErr w:type="spellEnd"/>
+      <w:r>
+        <w:t xml:space="preserve"> </w:t>
+      </w:r>
+      <w:proofErr w:type="spellStart"/>
+      <w:r>
+        <w:t>mình</w:t>
+      </w:r>
+      <w:proofErr w:type="spellEnd"/>
+      <w:r>
+        <w:t xml:space="preserve"> </w:t>
+      </w:r>
+      <w:proofErr w:type="spellStart"/>
+      <w:r>
+        <w:t>chấp</w:t>
+      </w:r>
+      <w:proofErr w:type="spellEnd"/>
+      <w:r>
+        <w:t xml:space="preserve"> </w:t>
+      </w:r>
+      <w:proofErr w:type="spellStart"/>
+      <w:r>
+        <w:t>thuận</w:t>
+      </w:r>
+      <w:proofErr w:type="spellEnd"/>
+      <w:r>
+        <w:t xml:space="preserve"> change </w:t>
+      </w:r>
+      <w:proofErr w:type="spellStart"/>
+      <w:r>
+        <w:t>từ</w:t>
+      </w:r>
+      <w:proofErr w:type="spellEnd"/>
+      <w:r>
+        <w:t xml:space="preserve"> </w:t>
+      </w:r>
+      <w:proofErr w:type="spellStart"/>
+      <w:r>
+        <w:t>khách</w:t>
+      </w:r>
+      <w:proofErr w:type="spellEnd"/>
+      <w:r>
+        <w:t xml:space="preserve"> </w:t>
+      </w:r>
+      <w:proofErr w:type="spellStart"/>
+      <w:r>
+        <w:t>hàng</w:t>
+      </w:r>
+      <w:proofErr w:type="spellEnd"/>
+      <w:r>
+        <w:t xml:space="preserve"> </w:t>
+      </w:r>
+      <w:proofErr w:type="spellStart"/>
+      <w:r>
+        <w:t>chứ</w:t>
+      </w:r>
+      <w:proofErr w:type="spellEnd"/>
+      <w:r>
+        <w:t xml:space="preserve"> </w:t>
+      </w:r>
+      <w:proofErr w:type="spellStart"/>
+      <w:r>
+        <w:t>không</w:t>
+      </w:r>
+      <w:proofErr w:type="spellEnd"/>
+      <w:r>
+        <w:t xml:space="preserve"> </w:t>
+      </w:r>
+      <w:proofErr w:type="spellStart"/>
+      <w:r>
+        <w:t>phải</w:t>
+      </w:r>
+      <w:proofErr w:type="spellEnd"/>
+      <w:r>
+        <w:t xml:space="preserve"> </w:t>
+      </w:r>
+      <w:proofErr w:type="spellStart"/>
+      <w:r>
+        <w:t>giải</w:t>
+      </w:r>
+      <w:proofErr w:type="spellEnd"/>
+      <w:r>
+        <w:t xml:space="preserve"> </w:t>
+      </w:r>
+      <w:proofErr w:type="spellStart"/>
+      <w:r>
+        <w:t>quyết</w:t>
+      </w:r>
+      <w:proofErr w:type="spellEnd"/>
+      <w:r>
+        <w:t xml:space="preserve"> </w:t>
+      </w:r>
+      <w:proofErr w:type="spellStart"/>
+      <w:r>
+        <w:t>vấn</w:t>
+      </w:r>
+      <w:proofErr w:type="spellEnd"/>
+      <w:r>
+        <w:t xml:space="preserve"> </w:t>
+      </w:r>
+      <w:proofErr w:type="spellStart"/>
+      <w:r>
+        <w:t>đề</w:t>
+      </w:r>
+      <w:proofErr w:type="spellEnd"/>
+      <w:r>
+        <w:t xml:space="preserve"> change </w:t>
+      </w:r>
+      <w:proofErr w:type="spellStart"/>
+      <w:r>
+        <w:t>từ</w:t>
+      </w:r>
+      <w:proofErr w:type="spellEnd"/>
+      <w:r>
+        <w:t xml:space="preserve"> </w:t>
+      </w:r>
+      <w:proofErr w:type="spellStart"/>
+      <w:r>
+        <w:t>khách</w:t>
+      </w:r>
+      <w:proofErr w:type="spellEnd"/>
+      <w:r>
+        <w:t xml:space="preserve"> </w:t>
+      </w:r>
+      <w:proofErr w:type="spellStart"/>
+      <w:r>
+        <w:t>hàng</w:t>
+      </w:r>
+      <w:proofErr w:type="spellEnd"/>
+    </w:p>
+  </w:comment>
+  <w:comment w:id="4" w:author="KhoiNguyen" w:date="2012-06-06T14:59:00Z" w:initials="KN">
+    <w:p>
+      <w:pPr>
+        <w:pStyle w:val="CommentText"/>
+      </w:pPr>
+      <w:r>
+        <w:rPr>
+          <w:rStyle w:val="CommentReference"/>
+        </w:rPr>
+        <w:annotationRef/>
+      </w:r>
+      <w:proofErr w:type="spellStart"/>
+      <w:r>
+        <w:t>Kết</w:t>
+      </w:r>
+      <w:proofErr w:type="spellEnd"/>
+      <w:r>
+        <w:t xml:space="preserve"> </w:t>
+      </w:r>
+      <w:proofErr w:type="spellStart"/>
+      <w:r>
+        <w:t>luận</w:t>
+      </w:r>
+      <w:proofErr w:type="spellEnd"/>
+      <w:r>
+        <w:t xml:space="preserve"> ở </w:t>
+      </w:r>
+      <w:proofErr w:type="spellStart"/>
+      <w:r>
+        <w:t>đây</w:t>
+      </w:r>
+      <w:proofErr w:type="spellEnd"/>
+      <w:r>
+        <w:t xml:space="preserve"> </w:t>
+      </w:r>
+      <w:proofErr w:type="spellStart"/>
+      <w:r>
+        <w:t>chưa</w:t>
+      </w:r>
+      <w:proofErr w:type="spellEnd"/>
+      <w:r>
+        <w:t xml:space="preserve"> </w:t>
+      </w:r>
+      <w:proofErr w:type="spellStart"/>
+      <w:r>
+        <w:t>rõ</w:t>
+      </w:r>
+      <w:proofErr w:type="spellEnd"/>
+      <w:r>
+        <w:t xml:space="preserve"> </w:t>
+      </w:r>
+      <w:proofErr w:type="spellStart"/>
+      <w:r>
+        <w:t>lắm</w:t>
+      </w:r>
+      <w:proofErr w:type="spellEnd"/>
+      <w:r>
+        <w:t xml:space="preserve">, </w:t>
+      </w:r>
+      <w:proofErr w:type="spellStart"/>
+      <w:r>
+        <w:t>vì</w:t>
+      </w:r>
+      <w:proofErr w:type="spellEnd"/>
+      <w:r>
+        <w:t xml:space="preserve"> conclusion </w:t>
+      </w:r>
+      <w:proofErr w:type="spellStart"/>
+      <w:r>
+        <w:t>sẽ</w:t>
+      </w:r>
+      <w:proofErr w:type="spellEnd"/>
+      <w:r>
+        <w:t xml:space="preserve"> </w:t>
+      </w:r>
+      <w:proofErr w:type="spellStart"/>
+      <w:r>
+        <w:t>là</w:t>
+      </w:r>
+      <w:proofErr w:type="spellEnd"/>
+      <w:r>
+        <w:t xml:space="preserve"> lesson learnt </w:t>
+      </w:r>
+      <w:proofErr w:type="spellStart"/>
+      <w:r>
+        <w:t>của</w:t>
+      </w:r>
+      <w:proofErr w:type="spellEnd"/>
+      <w:r>
+        <w:t xml:space="preserve"> </w:t>
+      </w:r>
+      <w:proofErr w:type="spellStart"/>
+      <w:r>
+        <w:t>mình</w:t>
+      </w:r>
+      <w:proofErr w:type="spellEnd"/>
+      <w:r>
+        <w:t xml:space="preserve"> </w:t>
+      </w:r>
+      <w:proofErr w:type="spellStart"/>
+      <w:r>
+        <w:t>tự</w:t>
+      </w:r>
+      <w:proofErr w:type="spellEnd"/>
+      <w:r>
+        <w:t xml:space="preserve"> </w:t>
+      </w:r>
+      <w:proofErr w:type="spellStart"/>
+      <w:r>
+        <w:t>dự</w:t>
+      </w:r>
+      <w:proofErr w:type="spellEnd"/>
+      <w:r>
+        <w:t xml:space="preserve"> </w:t>
+      </w:r>
+      <w:proofErr w:type="spellStart"/>
+      <w:r>
+        <w:t>án</w:t>
+      </w:r>
+      <w:proofErr w:type="spellEnd"/>
+      <w:r>
+        <w:t xml:space="preserve">. </w:t>
+      </w:r>
+      <w:proofErr w:type="spellStart"/>
+      <w:r>
+        <w:t>Và</w:t>
+      </w:r>
+      <w:proofErr w:type="spellEnd"/>
+      <w:r>
+        <w:t xml:space="preserve"> qua </w:t>
+      </w:r>
+      <w:proofErr w:type="spellStart"/>
+      <w:r>
+        <w:t>dự</w:t>
+      </w:r>
+      <w:proofErr w:type="spellEnd"/>
+      <w:r>
+        <w:t xml:space="preserve"> </w:t>
+      </w:r>
+      <w:proofErr w:type="spellStart"/>
+      <w:r>
+        <w:t>án</w:t>
+      </w:r>
+      <w:proofErr w:type="spellEnd"/>
+      <w:r>
+        <w:t xml:space="preserve"> </w:t>
+      </w:r>
+      <w:proofErr w:type="spellStart"/>
+      <w:r>
+        <w:t>này</w:t>
+      </w:r>
+      <w:proofErr w:type="spellEnd"/>
+      <w:r>
+        <w:t xml:space="preserve"> </w:t>
+      </w:r>
+      <w:proofErr w:type="spellStart"/>
+      <w:r>
+        <w:t>câu</w:t>
+      </w:r>
+      <w:proofErr w:type="spellEnd"/>
+      <w:r>
+        <w:t xml:space="preserve"> </w:t>
+      </w:r>
+      <w:proofErr w:type="spellStart"/>
+      <w:r>
+        <w:t>mình</w:t>
+      </w:r>
+      <w:proofErr w:type="spellEnd"/>
+      <w:r>
+        <w:t xml:space="preserve"> </w:t>
+      </w:r>
+      <w:proofErr w:type="spellStart"/>
+      <w:r>
+        <w:t>học</w:t>
+      </w:r>
+      <w:proofErr w:type="spellEnd"/>
+      <w:r>
+        <w:t xml:space="preserve"> </w:t>
+      </w:r>
+      <w:proofErr w:type="spellStart"/>
+      <w:r>
+        <w:t>được</w:t>
+      </w:r>
+      <w:proofErr w:type="spellEnd"/>
+      <w:r>
+        <w:t xml:space="preserve"> </w:t>
+      </w:r>
+      <w:proofErr w:type="spellStart"/>
+      <w:r>
+        <w:t>là</w:t>
+      </w:r>
+      <w:proofErr w:type="spellEnd"/>
+      <w:r>
+        <w:t xml:space="preserve"> “Requirement cannot change”?</w:t>
+      </w:r>
+    </w:p>
+  </w:comment>
+  <w:comment w:id="5" w:author="KhoiNguyen" w:date="2012-06-06T14:59:00Z" w:initials="KN">
+    <w:p>
+      <w:pPr>
+        <w:pStyle w:val="CommentText"/>
+      </w:pPr>
+      <w:r>
+        <w:rPr>
+          <w:rStyle w:val="CommentReference"/>
+        </w:rPr>
+        <w:annotationRef/>
+      </w:r>
+      <w:proofErr w:type="spellStart"/>
+      <w:r>
+        <w:t>Chỗ</w:t>
+      </w:r>
+      <w:proofErr w:type="spellEnd"/>
+      <w:r>
+        <w:t xml:space="preserve"> </w:t>
+      </w:r>
+      <w:proofErr w:type="spellStart"/>
+      <w:r>
+        <w:t>này</w:t>
+      </w:r>
+      <w:proofErr w:type="spellEnd"/>
+      <w:r>
+        <w:t xml:space="preserve"> </w:t>
+      </w:r>
+      <w:proofErr w:type="spellStart"/>
+      <w:r>
+        <w:t>chưa</w:t>
+      </w:r>
+      <w:proofErr w:type="spellEnd"/>
+      <w:r>
+        <w:t xml:space="preserve"> </w:t>
+      </w:r>
+      <w:proofErr w:type="spellStart"/>
+      <w:r>
+        <w:t>rõ</w:t>
+      </w:r>
+      <w:proofErr w:type="spellEnd"/>
+      <w:r>
+        <w:t xml:space="preserve"> </w:t>
+      </w:r>
+      <w:proofErr w:type="spellStart"/>
+      <w:r>
+        <w:t>nghĩa</w:t>
+      </w:r>
+      <w:proofErr w:type="spellEnd"/>
+      <w:r>
+        <w:t xml:space="preserve"> </w:t>
+      </w:r>
+      <w:proofErr w:type="spellStart"/>
+      <w:r>
+        <w:t>lắm</w:t>
+      </w:r>
+      <w:proofErr w:type="spellEnd"/>
+      <w:r>
+        <w:t>.</w:t>
+      </w:r>
+    </w:p>
+  </w:comment>
+  <w:comment w:id="6" w:author="KhoiNguyen" w:date="2012-06-06T14:59:00Z" w:initials="KN">
+    <w:p>
+      <w:pPr>
+        <w:pStyle w:val="CommentText"/>
+      </w:pPr>
+      <w:r>
+        <w:rPr>
+          <w:rStyle w:val="CommentReference"/>
+        </w:rPr>
+        <w:annotationRef/>
+      </w:r>
+      <w:proofErr w:type="spellStart"/>
+      <w:r>
+        <w:t>Cái</w:t>
+      </w:r>
+      <w:proofErr w:type="spellEnd"/>
+      <w:r>
+        <w:t xml:space="preserve"> </w:t>
+      </w:r>
+      <w:proofErr w:type="spellStart"/>
+      <w:r>
+        <w:t>này</w:t>
+      </w:r>
+      <w:proofErr w:type="spellEnd"/>
+      <w:r>
+        <w:t xml:space="preserve"> </w:t>
+      </w:r>
+      <w:proofErr w:type="spellStart"/>
+      <w:r>
+        <w:t>giải</w:t>
+      </w:r>
+      <w:proofErr w:type="spellEnd"/>
+      <w:r>
+        <w:t xml:space="preserve"> </w:t>
+      </w:r>
+      <w:proofErr w:type="spellStart"/>
+      <w:r>
+        <w:t>quyết</w:t>
+      </w:r>
+      <w:proofErr w:type="spellEnd"/>
+      <w:r>
+        <w:t xml:space="preserve"> </w:t>
+      </w:r>
+      <w:proofErr w:type="spellStart"/>
+      <w:r>
+        <w:t>được</w:t>
+      </w:r>
+      <w:proofErr w:type="spellEnd"/>
+      <w:r>
+        <w:t xml:space="preserve"> </w:t>
+      </w:r>
+      <w:proofErr w:type="spellStart"/>
+      <w:r>
+        <w:t>gì</w:t>
+      </w:r>
+      <w:proofErr w:type="spellEnd"/>
+      <w:r>
+        <w:t xml:space="preserve"> </w:t>
+      </w:r>
+      <w:proofErr w:type="spellStart"/>
+      <w:r>
+        <w:t>cho</w:t>
+      </w:r>
+      <w:proofErr w:type="spellEnd"/>
+      <w:r>
+        <w:t xml:space="preserve"> </w:t>
+      </w:r>
+      <w:proofErr w:type="spellStart"/>
+      <w:r>
+        <w:t>hậu</w:t>
+      </w:r>
+      <w:proofErr w:type="spellEnd"/>
+      <w:r>
+        <w:t xml:space="preserve"> </w:t>
+      </w:r>
+      <w:proofErr w:type="spellStart"/>
+      <w:r>
+        <w:t>quả</w:t>
+      </w:r>
+      <w:proofErr w:type="spellEnd"/>
+      <w:r>
+        <w:t xml:space="preserve"> </w:t>
+      </w:r>
+      <w:proofErr w:type="spellStart"/>
+      <w:proofErr w:type="gramStart"/>
+      <w:r>
+        <w:t>trên</w:t>
+      </w:r>
+      <w:proofErr w:type="spellEnd"/>
+      <w:r>
+        <w:t xml:space="preserve"> ?</w:t>
+      </w:r>
+      <w:proofErr w:type="gramEnd"/>
+    </w:p>
+  </w:comment>
+  <w:comment w:id="7" w:author="KhoiNguyen" w:date="2012-06-06T14:59:00Z" w:initials="KN">
+    <w:p>
+      <w:pPr>
+        <w:pStyle w:val="CommentText"/>
+      </w:pPr>
+      <w:r>
+        <w:rPr>
+          <w:rStyle w:val="CommentReference"/>
+        </w:rPr>
+        <w:annotationRef/>
+      </w:r>
+      <w:proofErr w:type="spellStart"/>
+      <w:r>
+        <w:t>Kết</w:t>
+      </w:r>
+      <w:proofErr w:type="spellEnd"/>
+      <w:r>
+        <w:t xml:space="preserve"> </w:t>
+      </w:r>
+      <w:proofErr w:type="spellStart"/>
+      <w:r>
+        <w:t>quả</w:t>
+      </w:r>
+      <w:proofErr w:type="spellEnd"/>
+      <w:r>
+        <w:t xml:space="preserve"> </w:t>
+      </w:r>
+      <w:proofErr w:type="spellStart"/>
+      <w:r>
+        <w:t>của</w:t>
+      </w:r>
+      <w:proofErr w:type="spellEnd"/>
+      <w:r>
+        <w:t xml:space="preserve"> </w:t>
+      </w:r>
+      <w:proofErr w:type="spellStart"/>
+      <w:r>
+        <w:t>việc</w:t>
+      </w:r>
+      <w:proofErr w:type="spellEnd"/>
+      <w:r>
+        <w:t xml:space="preserve"> </w:t>
+      </w:r>
+      <w:proofErr w:type="spellStart"/>
+      <w:r>
+        <w:t>thay</w:t>
+      </w:r>
+      <w:proofErr w:type="spellEnd"/>
+      <w:r>
+        <w:t xml:space="preserve"> </w:t>
+      </w:r>
+    </w:p>
+  </w:comment>
+  <w:comment w:id="8" w:author="KhoiNguyen" w:date="2012-06-06T14:59:00Z" w:initials="KN">
+    <w:p>
+      <w:pPr>
+        <w:pStyle w:val="CommentText"/>
+      </w:pPr>
+      <w:r>
+        <w:rPr>
+          <w:rStyle w:val="CommentReference"/>
+        </w:rPr>
+        <w:annotationRef/>
+      </w:r>
+      <w:proofErr w:type="spellStart"/>
+      <w:r>
+        <w:t>Giống</w:t>
+      </w:r>
+      <w:proofErr w:type="spellEnd"/>
+      <w:r>
+        <w:t xml:space="preserve"> ở </w:t>
+      </w:r>
+      <w:proofErr w:type="spellStart"/>
+      <w:r>
+        <w:t>trên</w:t>
+      </w:r>
+      <w:proofErr w:type="spellEnd"/>
+    </w:p>
+  </w:comment>
+  <w:comment w:id="9" w:author="KhoiNguyen" w:date="2012-06-06T14:59:00Z" w:initials="KN">
+    <w:p>
+      <w:pPr>
+        <w:pStyle w:val="CommentText"/>
+      </w:pPr>
+      <w:r>
+        <w:rPr>
+          <w:rStyle w:val="CommentReference"/>
+        </w:rPr>
+        <w:annotationRef/>
+      </w:r>
+      <w:proofErr w:type="spellStart"/>
+      <w:r>
+        <w:t>Cái</w:t>
+      </w:r>
+      <w:proofErr w:type="spellEnd"/>
+      <w:r>
+        <w:t xml:space="preserve"> </w:t>
+      </w:r>
+      <w:proofErr w:type="spellStart"/>
+      <w:r>
+        <w:t>này</w:t>
+      </w:r>
+      <w:proofErr w:type="spellEnd"/>
+      <w:r>
+        <w:t xml:space="preserve"> </w:t>
+      </w:r>
+      <w:proofErr w:type="spellStart"/>
+      <w:r>
+        <w:t>hình</w:t>
+      </w:r>
+      <w:proofErr w:type="spellEnd"/>
+      <w:r>
+        <w:t xml:space="preserve"> </w:t>
+      </w:r>
+      <w:proofErr w:type="spellStart"/>
+      <w:r>
+        <w:t>như</w:t>
+      </w:r>
+      <w:proofErr w:type="spellEnd"/>
+      <w:r>
+        <w:t xml:space="preserve"> </w:t>
+      </w:r>
+      <w:proofErr w:type="spellStart"/>
+      <w:r>
+        <w:t>không</w:t>
+      </w:r>
+      <w:proofErr w:type="spellEnd"/>
+      <w:r>
+        <w:t xml:space="preserve"> </w:t>
+      </w:r>
+      <w:proofErr w:type="spellStart"/>
+      <w:r>
+        <w:t>ăn</w:t>
+      </w:r>
+      <w:proofErr w:type="spellEnd"/>
+      <w:r>
+        <w:t xml:space="preserve"> </w:t>
+      </w:r>
+      <w:proofErr w:type="spellStart"/>
+      <w:r>
+        <w:t>nhập</w:t>
+      </w:r>
+      <w:proofErr w:type="spellEnd"/>
+      <w:r>
+        <w:t xml:space="preserve"> </w:t>
+      </w:r>
+      <w:proofErr w:type="spellStart"/>
+      <w:r>
+        <w:t>gì</w:t>
+      </w:r>
+      <w:proofErr w:type="spellEnd"/>
+      <w:r>
+        <w:t xml:space="preserve"> </w:t>
+      </w:r>
+      <w:proofErr w:type="spellStart"/>
+      <w:r>
+        <w:t>với</w:t>
+      </w:r>
+      <w:proofErr w:type="spellEnd"/>
+      <w:r>
+        <w:t xml:space="preserve"> </w:t>
+      </w:r>
+      <w:proofErr w:type="spellStart"/>
+      <w:r>
+        <w:t>mấy</w:t>
+      </w:r>
+      <w:proofErr w:type="spellEnd"/>
+      <w:r>
+        <w:t xml:space="preserve"> </w:t>
+      </w:r>
+      <w:proofErr w:type="spellStart"/>
+      <w:r>
+        <w:t>cái</w:t>
+      </w:r>
+      <w:proofErr w:type="spellEnd"/>
+      <w:r>
+        <w:t xml:space="preserve"> </w:t>
+      </w:r>
+      <w:proofErr w:type="spellStart"/>
+      <w:r>
+        <w:t>trước</w:t>
+      </w:r>
+      <w:proofErr w:type="spellEnd"/>
+      <w:r>
+        <w:t xml:space="preserve"> </w:t>
+      </w:r>
+      <w:proofErr w:type="spellStart"/>
+      <w:r>
+        <w:t>cả</w:t>
+      </w:r>
+      <w:proofErr w:type="spellEnd"/>
+      <w:r>
+        <w:t xml:space="preserve">. </w:t>
+      </w:r>
+      <w:proofErr w:type="spellStart"/>
+      <w:r>
+        <w:t>Vì</w:t>
+      </w:r>
+      <w:proofErr w:type="spellEnd"/>
+      <w:r>
+        <w:t xml:space="preserve"> </w:t>
+      </w:r>
+      <w:proofErr w:type="spellStart"/>
+      <w:r>
+        <w:t>mấy</w:t>
+      </w:r>
+      <w:proofErr w:type="spellEnd"/>
+      <w:r>
+        <w:t xml:space="preserve"> </w:t>
+      </w:r>
+      <w:proofErr w:type="spellStart"/>
+      <w:r>
+        <w:t>cái</w:t>
+      </w:r>
+      <w:proofErr w:type="spellEnd"/>
+      <w:r>
+        <w:t xml:space="preserve"> </w:t>
+      </w:r>
+      <w:proofErr w:type="spellStart"/>
+      <w:r>
+        <w:t>trước</w:t>
+      </w:r>
+      <w:proofErr w:type="spellEnd"/>
+      <w:r>
+        <w:t xml:space="preserve"> </w:t>
+      </w:r>
+      <w:proofErr w:type="spellStart"/>
+      <w:r>
+        <w:t>nói</w:t>
+      </w:r>
+      <w:proofErr w:type="spellEnd"/>
+      <w:r>
+        <w:t xml:space="preserve"> </w:t>
+      </w:r>
+      <w:proofErr w:type="spellStart"/>
+      <w:r>
+        <w:t>về</w:t>
+      </w:r>
+      <w:proofErr w:type="spellEnd"/>
+      <w:r>
+        <w:t xml:space="preserve"> </w:t>
+      </w:r>
+      <w:proofErr w:type="spellStart"/>
+      <w:r>
+        <w:t>công</w:t>
+      </w:r>
+      <w:proofErr w:type="spellEnd"/>
+      <w:r>
+        <w:t xml:space="preserve"> </w:t>
+      </w:r>
+      <w:proofErr w:type="spellStart"/>
+      <w:r>
+        <w:t>cụ</w:t>
+      </w:r>
+      <w:proofErr w:type="spellEnd"/>
+      <w:r>
+        <w:t xml:space="preserve"> </w:t>
+      </w:r>
+      <w:proofErr w:type="spellStart"/>
+      <w:r>
+        <w:t>quản</w:t>
+      </w:r>
+      <w:proofErr w:type="spellEnd"/>
+      <w:r>
+        <w:t xml:space="preserve"> </w:t>
+      </w:r>
+      <w:proofErr w:type="spellStart"/>
+      <w:r>
+        <w:t>lý</w:t>
+      </w:r>
+      <w:proofErr w:type="spellEnd"/>
+      <w:r>
+        <w:t xml:space="preserve"> bug, </w:t>
+      </w:r>
+      <w:proofErr w:type="spellStart"/>
+      <w:r>
+        <w:t>còn</w:t>
+      </w:r>
+      <w:proofErr w:type="spellEnd"/>
+      <w:r>
+        <w:t xml:space="preserve"> </w:t>
+      </w:r>
+      <w:proofErr w:type="spellStart"/>
+      <w:r>
+        <w:t>cái</w:t>
+      </w:r>
+      <w:proofErr w:type="spellEnd"/>
+      <w:r>
+        <w:t xml:space="preserve"> </w:t>
+      </w:r>
+      <w:proofErr w:type="spellStart"/>
+      <w:r>
+        <w:t>này</w:t>
+      </w:r>
+      <w:proofErr w:type="spellEnd"/>
+      <w:r>
+        <w:t xml:space="preserve"> </w:t>
+      </w:r>
+      <w:proofErr w:type="spellStart"/>
+      <w:r>
+        <w:t>lại</w:t>
+      </w:r>
+      <w:proofErr w:type="spellEnd"/>
+      <w:r>
+        <w:t xml:space="preserve"> </w:t>
+      </w:r>
+      <w:proofErr w:type="spellStart"/>
+      <w:r>
+        <w:t>nói</w:t>
+      </w:r>
+      <w:proofErr w:type="spellEnd"/>
+      <w:r>
+        <w:t xml:space="preserve"> </w:t>
+      </w:r>
+      <w:proofErr w:type="spellStart"/>
+      <w:r>
+        <w:t>về</w:t>
+      </w:r>
+      <w:proofErr w:type="spellEnd"/>
+      <w:r>
+        <w:t xml:space="preserve"> </w:t>
+      </w:r>
+      <w:proofErr w:type="spellStart"/>
+      <w:r>
+        <w:t>sản</w:t>
+      </w:r>
+      <w:proofErr w:type="spellEnd"/>
+      <w:r>
+        <w:t xml:space="preserve"> </w:t>
+      </w:r>
+      <w:proofErr w:type="spellStart"/>
+      <w:proofErr w:type="gramStart"/>
+      <w:r>
+        <w:t>phẩm</w:t>
+      </w:r>
+      <w:proofErr w:type="spellEnd"/>
+      <w:r>
+        <w:t xml:space="preserve"> ??</w:t>
+      </w:r>
+      <w:proofErr w:type="gramEnd"/>
+    </w:p>
+  </w:comment>
+</w:comments>
 </file>
 
 <file path=word/endnotes.xml><?xml version="1.0" encoding="utf-8"?>
@@ -5809,7 +8389,7 @@
         <w:rFonts w:asciiTheme="majorHAnsi" w:eastAsiaTheme="majorEastAsia" w:hAnsiTheme="majorHAnsi" w:cstheme="majorBidi"/>
         <w:noProof/>
       </w:rPr>
-      <w:t>11</w:t>
+      <w:t>7</w:t>
     </w:r>
     <w:r>
       <w:rPr>
@@ -6081,6 +8661,205 @@
     </w:lvl>
   </w:abstractNum>
   <w:abstractNum w:abstractNumId="2">
+    <w:nsid w:val="10A7098E"/>
+    <w:multiLevelType w:val="hybridMultilevel"/>
+    <w:tmpl w:val="6C2E7880"/>
+    <w:lvl w:ilvl="0" w:tplc="0409000F">
+      <w:start w:val="1"/>
+      <w:numFmt w:val="decimal"/>
+      <w:lvlText w:val="%1."/>
+      <w:lvlJc w:val="left"/>
+      <w:pPr>
+        <w:ind w:left="720" w:hanging="360"/>
+      </w:pPr>
+    </w:lvl>
+    <w:lvl w:ilvl="1" w:tplc="04090019">
+      <w:start w:val="1"/>
+      <w:numFmt w:val="lowerLetter"/>
+      <w:lvlText w:val="%2."/>
+      <w:lvlJc w:val="left"/>
+      <w:pPr>
+        <w:ind w:left="1440" w:hanging="360"/>
+      </w:pPr>
+    </w:lvl>
+    <w:lvl w:ilvl="2" w:tplc="0409001B">
+      <w:start w:val="1"/>
+      <w:numFmt w:val="lowerRoman"/>
+      <w:lvlText w:val="%3."/>
+      <w:lvlJc w:val="right"/>
+      <w:pPr>
+        <w:ind w:left="2160" w:hanging="180"/>
+      </w:pPr>
+    </w:lvl>
+    <w:lvl w:ilvl="3" w:tplc="0409000F">
+      <w:start w:val="1"/>
+      <w:numFmt w:val="decimal"/>
+      <w:lvlText w:val="%4."/>
+      <w:lvlJc w:val="left"/>
+      <w:pPr>
+        <w:ind w:left="2880" w:hanging="360"/>
+      </w:pPr>
+    </w:lvl>
+    <w:lvl w:ilvl="4" w:tplc="04090019">
+      <w:start w:val="1"/>
+      <w:numFmt w:val="lowerLetter"/>
+      <w:lvlText w:val="%5."/>
+      <w:lvlJc w:val="left"/>
+      <w:pPr>
+        <w:ind w:left="3600" w:hanging="360"/>
+      </w:pPr>
+    </w:lvl>
+    <w:lvl w:ilvl="5" w:tplc="0409001B">
+      <w:start w:val="1"/>
+      <w:numFmt w:val="lowerRoman"/>
+      <w:lvlText w:val="%6."/>
+      <w:lvlJc w:val="right"/>
+      <w:pPr>
+        <w:ind w:left="4320" w:hanging="180"/>
+      </w:pPr>
+    </w:lvl>
+    <w:lvl w:ilvl="6" w:tplc="0409000F">
+      <w:start w:val="1"/>
+      <w:numFmt w:val="decimal"/>
+      <w:lvlText w:val="%7."/>
+      <w:lvlJc w:val="left"/>
+      <w:pPr>
+        <w:ind w:left="5040" w:hanging="360"/>
+      </w:pPr>
+    </w:lvl>
+    <w:lvl w:ilvl="7" w:tplc="04090019">
+      <w:start w:val="1"/>
+      <w:numFmt w:val="lowerLetter"/>
+      <w:lvlText w:val="%8."/>
+      <w:lvlJc w:val="left"/>
+      <w:pPr>
+        <w:ind w:left="5760" w:hanging="360"/>
+      </w:pPr>
+    </w:lvl>
+    <w:lvl w:ilvl="8" w:tplc="0409001B">
+      <w:start w:val="1"/>
+      <w:numFmt w:val="lowerRoman"/>
+      <w:lvlText w:val="%9."/>
+      <w:lvlJc w:val="right"/>
+      <w:pPr>
+        <w:ind w:left="6480" w:hanging="180"/>
+      </w:pPr>
+    </w:lvl>
+  </w:abstractNum>
+  <w:abstractNum w:abstractNumId="3">
+    <w:nsid w:val="28CC541D"/>
+    <w:multiLevelType w:val="hybridMultilevel"/>
+    <w:tmpl w:val="8F124158"/>
+    <w:lvl w:ilvl="0" w:tplc="9C702190">
+      <w:start w:val="1"/>
+      <w:numFmt w:val="bullet"/>
+      <w:lvlText w:val="–"/>
+      <w:lvlJc w:val="left"/>
+      <w:pPr>
+        <w:ind w:left="720" w:hanging="360"/>
+      </w:pPr>
+      <w:rPr>
+        <w:rFonts w:ascii="Arial" w:hAnsi="Arial" w:cs="Times New Roman" w:hint="default"/>
+      </w:rPr>
+    </w:lvl>
+    <w:lvl w:ilvl="1" w:tplc="04090003">
+      <w:start w:val="1"/>
+      <w:numFmt w:val="bullet"/>
+      <w:lvlText w:val="o"/>
+      <w:lvlJc w:val="left"/>
+      <w:pPr>
+        <w:ind w:left="1440" w:hanging="360"/>
+      </w:pPr>
+      <w:rPr>
+        <w:rFonts w:ascii="Courier New" w:hAnsi="Courier New" w:cs="Courier New" w:hint="default"/>
+      </w:rPr>
+    </w:lvl>
+    <w:lvl w:ilvl="2" w:tplc="04090005">
+      <w:start w:val="1"/>
+      <w:numFmt w:val="bullet"/>
+      <w:lvlText w:val=""/>
+      <w:lvlJc w:val="left"/>
+      <w:pPr>
+        <w:ind w:left="2160" w:hanging="360"/>
+      </w:pPr>
+      <w:rPr>
+        <w:rFonts w:ascii="Wingdings" w:hAnsi="Wingdings" w:hint="default"/>
+      </w:rPr>
+    </w:lvl>
+    <w:lvl w:ilvl="3" w:tplc="04090001">
+      <w:start w:val="1"/>
+      <w:numFmt w:val="bullet"/>
+      <w:lvlText w:val=""/>
+      <w:lvlJc w:val="left"/>
+      <w:pPr>
+        <w:ind w:left="2880" w:hanging="360"/>
+      </w:pPr>
+      <w:rPr>
+        <w:rFonts w:ascii="Symbol" w:hAnsi="Symbol" w:hint="default"/>
+      </w:rPr>
+    </w:lvl>
+    <w:lvl w:ilvl="4" w:tplc="04090003">
+      <w:start w:val="1"/>
+      <w:numFmt w:val="bullet"/>
+      <w:lvlText w:val="o"/>
+      <w:lvlJc w:val="left"/>
+      <w:pPr>
+        <w:ind w:left="3600" w:hanging="360"/>
+      </w:pPr>
+      <w:rPr>
+        <w:rFonts w:ascii="Courier New" w:hAnsi="Courier New" w:cs="Courier New" w:hint="default"/>
+      </w:rPr>
+    </w:lvl>
+    <w:lvl w:ilvl="5" w:tplc="04090005">
+      <w:start w:val="1"/>
+      <w:numFmt w:val="bullet"/>
+      <w:lvlText w:val=""/>
+      <w:lvlJc w:val="left"/>
+      <w:pPr>
+        <w:ind w:left="4320" w:hanging="360"/>
+      </w:pPr>
+      <w:rPr>
+        <w:rFonts w:ascii="Wingdings" w:hAnsi="Wingdings" w:hint="default"/>
+      </w:rPr>
+    </w:lvl>
+    <w:lvl w:ilvl="6" w:tplc="04090001">
+      <w:start w:val="1"/>
+      <w:numFmt w:val="bullet"/>
+      <w:lvlText w:val=""/>
+      <w:lvlJc w:val="left"/>
+      <w:pPr>
+        <w:ind w:left="5040" w:hanging="360"/>
+      </w:pPr>
+      <w:rPr>
+        <w:rFonts w:ascii="Symbol" w:hAnsi="Symbol" w:hint="default"/>
+      </w:rPr>
+    </w:lvl>
+    <w:lvl w:ilvl="7" w:tplc="04090003">
+      <w:start w:val="1"/>
+      <w:numFmt w:val="bullet"/>
+      <w:lvlText w:val="o"/>
+      <w:lvlJc w:val="left"/>
+      <w:pPr>
+        <w:ind w:left="5760" w:hanging="360"/>
+      </w:pPr>
+      <w:rPr>
+        <w:rFonts w:ascii="Courier New" w:hAnsi="Courier New" w:cs="Courier New" w:hint="default"/>
+      </w:rPr>
+    </w:lvl>
+    <w:lvl w:ilvl="8" w:tplc="04090005">
+      <w:start w:val="1"/>
+      <w:numFmt w:val="bullet"/>
+      <w:lvlText w:val=""/>
+      <w:lvlJc w:val="left"/>
+      <w:pPr>
+        <w:ind w:left="6480" w:hanging="360"/>
+      </w:pPr>
+      <w:rPr>
+        <w:rFonts w:ascii="Wingdings" w:hAnsi="Wingdings" w:hint="default"/>
+      </w:rPr>
+    </w:lvl>
+  </w:abstractNum>
+  <w:abstractNum w:abstractNumId="4">
     <w:nsid w:val="2BA06592"/>
     <w:multiLevelType w:val="hybridMultilevel"/>
     <w:tmpl w:val="A74EDB8A"/>
@@ -6169,7 +8948,7 @@
       </w:pPr>
     </w:lvl>
   </w:abstractNum>
-  <w:abstractNum w:abstractNumId="3">
+  <w:abstractNum w:abstractNumId="5">
     <w:nsid w:val="33E62B2B"/>
     <w:multiLevelType w:val="multilevel"/>
     <w:tmpl w:val="7188D316"/>
@@ -6290,7 +9069,260 @@
       </w:rPr>
     </w:lvl>
   </w:abstractNum>
-  <w:abstractNum w:abstractNumId="4">
+  <w:abstractNum w:abstractNumId="6">
+    <w:nsid w:val="3643721B"/>
+    <w:multiLevelType w:val="hybridMultilevel"/>
+    <w:tmpl w:val="8D14CFC4"/>
+    <w:lvl w:ilvl="0" w:tplc="9C702190">
+      <w:start w:val="1"/>
+      <w:numFmt w:val="bullet"/>
+      <w:lvlText w:val="–"/>
+      <w:lvlJc w:val="left"/>
+      <w:pPr>
+        <w:ind w:left="720" w:hanging="360"/>
+      </w:pPr>
+      <w:rPr>
+        <w:rFonts w:ascii="Arial" w:hAnsi="Arial" w:cs="Times New Roman" w:hint="default"/>
+      </w:rPr>
+    </w:lvl>
+    <w:lvl w:ilvl="1" w:tplc="04090003">
+      <w:start w:val="1"/>
+      <w:numFmt w:val="bullet"/>
+      <w:lvlText w:val="o"/>
+      <w:lvlJc w:val="left"/>
+      <w:pPr>
+        <w:ind w:left="1440" w:hanging="360"/>
+      </w:pPr>
+      <w:rPr>
+        <w:rFonts w:ascii="Courier New" w:hAnsi="Courier New" w:cs="Courier New" w:hint="default"/>
+      </w:rPr>
+    </w:lvl>
+    <w:lvl w:ilvl="2" w:tplc="04090005">
+      <w:start w:val="1"/>
+      <w:numFmt w:val="bullet"/>
+      <w:lvlText w:val=""/>
+      <w:lvlJc w:val="left"/>
+      <w:pPr>
+        <w:ind w:left="2160" w:hanging="360"/>
+      </w:pPr>
+      <w:rPr>
+        <w:rFonts w:ascii="Wingdings" w:hAnsi="Wingdings" w:hint="default"/>
+      </w:rPr>
+    </w:lvl>
+    <w:lvl w:ilvl="3" w:tplc="04090001">
+      <w:start w:val="1"/>
+      <w:numFmt w:val="bullet"/>
+      <w:lvlText w:val=""/>
+      <w:lvlJc w:val="left"/>
+      <w:pPr>
+        <w:ind w:left="2880" w:hanging="360"/>
+      </w:pPr>
+      <w:rPr>
+        <w:rFonts w:ascii="Symbol" w:hAnsi="Symbol" w:hint="default"/>
+      </w:rPr>
+    </w:lvl>
+    <w:lvl w:ilvl="4" w:tplc="04090003">
+      <w:start w:val="1"/>
+      <w:numFmt w:val="bullet"/>
+      <w:lvlText w:val="o"/>
+      <w:lvlJc w:val="left"/>
+      <w:pPr>
+        <w:ind w:left="3600" w:hanging="360"/>
+      </w:pPr>
+      <w:rPr>
+        <w:rFonts w:ascii="Courier New" w:hAnsi="Courier New" w:cs="Courier New" w:hint="default"/>
+      </w:rPr>
+    </w:lvl>
+    <w:lvl w:ilvl="5" w:tplc="04090005">
+      <w:start w:val="1"/>
+      <w:numFmt w:val="bullet"/>
+      <w:lvlText w:val=""/>
+      <w:lvlJc w:val="left"/>
+      <w:pPr>
+        <w:ind w:left="4320" w:hanging="360"/>
+      </w:pPr>
+      <w:rPr>
+        <w:rFonts w:ascii="Wingdings" w:hAnsi="Wingdings" w:hint="default"/>
+      </w:rPr>
+    </w:lvl>
+    <w:lvl w:ilvl="6" w:tplc="04090001">
+      <w:start w:val="1"/>
+      <w:numFmt w:val="bullet"/>
+      <w:lvlText w:val=""/>
+      <w:lvlJc w:val="left"/>
+      <w:pPr>
+        <w:ind w:left="5040" w:hanging="360"/>
+      </w:pPr>
+      <w:rPr>
+        <w:rFonts w:ascii="Symbol" w:hAnsi="Symbol" w:hint="default"/>
+      </w:rPr>
+    </w:lvl>
+    <w:lvl w:ilvl="7" w:tplc="04090003">
+      <w:start w:val="1"/>
+      <w:numFmt w:val="bullet"/>
+      <w:lvlText w:val="o"/>
+      <w:lvlJc w:val="left"/>
+      <w:pPr>
+        <w:ind w:left="5760" w:hanging="360"/>
+      </w:pPr>
+      <w:rPr>
+        <w:rFonts w:ascii="Courier New" w:hAnsi="Courier New" w:cs="Courier New" w:hint="default"/>
+      </w:rPr>
+    </w:lvl>
+    <w:lvl w:ilvl="8" w:tplc="04090005">
+      <w:start w:val="1"/>
+      <w:numFmt w:val="bullet"/>
+      <w:lvlText w:val=""/>
+      <w:lvlJc w:val="left"/>
+      <w:pPr>
+        <w:ind w:left="6480" w:hanging="360"/>
+      </w:pPr>
+      <w:rPr>
+        <w:rFonts w:ascii="Wingdings" w:hAnsi="Wingdings" w:hint="default"/>
+      </w:rPr>
+    </w:lvl>
+  </w:abstractNum>
+  <w:abstractNum w:abstractNumId="7">
+    <w:nsid w:val="3D8A0C68"/>
+    <w:multiLevelType w:val="hybridMultilevel"/>
+    <w:tmpl w:val="7CCE6B22"/>
+    <w:lvl w:ilvl="0" w:tplc="9C702190">
+      <w:start w:val="1"/>
+      <w:numFmt w:val="bullet"/>
+      <w:lvlText w:val="–"/>
+      <w:lvlJc w:val="left"/>
+      <w:pPr>
+        <w:tabs>
+          <w:tab w:val="num" w:pos="720"/>
+        </w:tabs>
+        <w:ind w:left="720" w:hanging="360"/>
+      </w:pPr>
+      <w:rPr>
+        <w:rFonts w:ascii="Arial" w:hAnsi="Arial" w:cs="Times New Roman" w:hint="default"/>
+      </w:rPr>
+    </w:lvl>
+    <w:lvl w:ilvl="1" w:tplc="9C702190">
+      <w:start w:val="1"/>
+      <w:numFmt w:val="bullet"/>
+      <w:lvlText w:val="–"/>
+      <w:lvlJc w:val="left"/>
+      <w:pPr>
+        <w:tabs>
+          <w:tab w:val="num" w:pos="1440"/>
+        </w:tabs>
+        <w:ind w:left="1440" w:hanging="360"/>
+      </w:pPr>
+      <w:rPr>
+        <w:rFonts w:ascii="Arial" w:hAnsi="Arial" w:cs="Times New Roman" w:hint="default"/>
+      </w:rPr>
+    </w:lvl>
+    <w:lvl w:ilvl="2" w:tplc="8404371A">
+      <w:start w:val="1"/>
+      <w:numFmt w:val="bullet"/>
+      <w:lvlText w:val="–"/>
+      <w:lvlJc w:val="left"/>
+      <w:pPr>
+        <w:tabs>
+          <w:tab w:val="num" w:pos="2160"/>
+        </w:tabs>
+        <w:ind w:left="2160" w:hanging="360"/>
+      </w:pPr>
+      <w:rPr>
+        <w:rFonts w:ascii="Arial" w:hAnsi="Arial" w:cs="Times New Roman" w:hint="default"/>
+      </w:rPr>
+    </w:lvl>
+    <w:lvl w:ilvl="3" w:tplc="73807C3C">
+      <w:start w:val="1"/>
+      <w:numFmt w:val="bullet"/>
+      <w:lvlText w:val="–"/>
+      <w:lvlJc w:val="left"/>
+      <w:pPr>
+        <w:tabs>
+          <w:tab w:val="num" w:pos="2880"/>
+        </w:tabs>
+        <w:ind w:left="2880" w:hanging="360"/>
+      </w:pPr>
+      <w:rPr>
+        <w:rFonts w:ascii="Arial" w:hAnsi="Arial" w:cs="Times New Roman" w:hint="default"/>
+      </w:rPr>
+    </w:lvl>
+    <w:lvl w:ilvl="4" w:tplc="68B08060">
+      <w:start w:val="1"/>
+      <w:numFmt w:val="bullet"/>
+      <w:lvlText w:val="–"/>
+      <w:lvlJc w:val="left"/>
+      <w:pPr>
+        <w:tabs>
+          <w:tab w:val="num" w:pos="3600"/>
+        </w:tabs>
+        <w:ind w:left="3600" w:hanging="360"/>
+      </w:pPr>
+      <w:rPr>
+        <w:rFonts w:ascii="Arial" w:hAnsi="Arial" w:cs="Times New Roman" w:hint="default"/>
+      </w:rPr>
+    </w:lvl>
+    <w:lvl w:ilvl="5" w:tplc="55E0F4AE">
+      <w:start w:val="1"/>
+      <w:numFmt w:val="bullet"/>
+      <w:lvlText w:val="–"/>
+      <w:lvlJc w:val="left"/>
+      <w:pPr>
+        <w:tabs>
+          <w:tab w:val="num" w:pos="4320"/>
+        </w:tabs>
+        <w:ind w:left="4320" w:hanging="360"/>
+      </w:pPr>
+      <w:rPr>
+        <w:rFonts w:ascii="Arial" w:hAnsi="Arial" w:cs="Times New Roman" w:hint="default"/>
+      </w:rPr>
+    </w:lvl>
+    <w:lvl w:ilvl="6" w:tplc="7E4E0BC8">
+      <w:start w:val="1"/>
+      <w:numFmt w:val="bullet"/>
+      <w:lvlText w:val="–"/>
+      <w:lvlJc w:val="left"/>
+      <w:pPr>
+        <w:tabs>
+          <w:tab w:val="num" w:pos="5040"/>
+        </w:tabs>
+        <w:ind w:left="5040" w:hanging="360"/>
+      </w:pPr>
+      <w:rPr>
+        <w:rFonts w:ascii="Arial" w:hAnsi="Arial" w:cs="Times New Roman" w:hint="default"/>
+      </w:rPr>
+    </w:lvl>
+    <w:lvl w:ilvl="7" w:tplc="5B7AB6A8">
+      <w:start w:val="1"/>
+      <w:numFmt w:val="bullet"/>
+      <w:lvlText w:val="–"/>
+      <w:lvlJc w:val="left"/>
+      <w:pPr>
+        <w:tabs>
+          <w:tab w:val="num" w:pos="5760"/>
+        </w:tabs>
+        <w:ind w:left="5760" w:hanging="360"/>
+      </w:pPr>
+      <w:rPr>
+        <w:rFonts w:ascii="Arial" w:hAnsi="Arial" w:cs="Times New Roman" w:hint="default"/>
+      </w:rPr>
+    </w:lvl>
+    <w:lvl w:ilvl="8" w:tplc="BD668482">
+      <w:start w:val="1"/>
+      <w:numFmt w:val="bullet"/>
+      <w:lvlText w:val="–"/>
+      <w:lvlJc w:val="left"/>
+      <w:pPr>
+        <w:tabs>
+          <w:tab w:val="num" w:pos="6480"/>
+        </w:tabs>
+        <w:ind w:left="6480" w:hanging="360"/>
+      </w:pPr>
+      <w:rPr>
+        <w:rFonts w:ascii="Arial" w:hAnsi="Arial" w:cs="Times New Roman" w:hint="default"/>
+      </w:rPr>
+    </w:lvl>
+  </w:abstractNum>
+  <w:abstractNum w:abstractNumId="8">
     <w:nsid w:val="41BE536F"/>
     <w:multiLevelType w:val="multilevel"/>
     <w:tmpl w:val="FD9AAB6A"/>
@@ -6403,7 +9435,7 @@
       </w:rPr>
     </w:lvl>
   </w:abstractNum>
-  <w:abstractNum w:abstractNumId="5">
+  <w:abstractNum w:abstractNumId="9">
     <w:nsid w:val="49BD25AB"/>
     <w:multiLevelType w:val="multilevel"/>
     <w:tmpl w:val="8056DAE0"/>
@@ -6516,7 +9548,7 @@
       </w:rPr>
     </w:lvl>
   </w:abstractNum>
-  <w:abstractNum w:abstractNumId="6">
+  <w:abstractNum w:abstractNumId="10">
     <w:nsid w:val="4C9B2025"/>
     <w:multiLevelType w:val="hybridMultilevel"/>
     <w:tmpl w:val="8FA88D32"/>
@@ -6605,7 +9637,7 @@
       </w:pPr>
     </w:lvl>
   </w:abstractNum>
-  <w:abstractNum w:abstractNumId="7">
+  <w:abstractNum w:abstractNumId="11">
     <w:nsid w:val="4D0320F3"/>
     <w:multiLevelType w:val="multilevel"/>
     <w:tmpl w:val="9CF4E4B2"/>
@@ -6718,7 +9750,7 @@
       </w:rPr>
     </w:lvl>
   </w:abstractNum>
-  <w:abstractNum w:abstractNumId="8">
+  <w:abstractNum w:abstractNumId="12">
     <w:nsid w:val="4DF27EFB"/>
     <w:multiLevelType w:val="hybridMultilevel"/>
     <w:tmpl w:val="62781E52"/>
@@ -6831,7 +9863,7 @@
       </w:rPr>
     </w:lvl>
   </w:abstractNum>
-  <w:abstractNum w:abstractNumId="9">
+  <w:abstractNum w:abstractNumId="13">
     <w:nsid w:val="4FE30800"/>
     <w:multiLevelType w:val="hybridMultilevel"/>
     <w:tmpl w:val="A88818B4"/>
@@ -6944,7 +9976,7 @@
       </w:rPr>
     </w:lvl>
   </w:abstractNum>
-  <w:abstractNum w:abstractNumId="10">
+  <w:abstractNum w:abstractNumId="14">
     <w:nsid w:val="4FFD7292"/>
     <w:multiLevelType w:val="multilevel"/>
     <w:tmpl w:val="2736B800"/>
@@ -7065,7 +10097,7 @@
       </w:rPr>
     </w:lvl>
   </w:abstractNum>
-  <w:abstractNum w:abstractNumId="11">
+  <w:abstractNum w:abstractNumId="15">
     <w:nsid w:val="524A187B"/>
     <w:multiLevelType w:val="multilevel"/>
     <w:tmpl w:val="E6CCD8AC"/>
@@ -7186,7 +10218,120 @@
       </w:rPr>
     </w:lvl>
   </w:abstractNum>
-  <w:abstractNum w:abstractNumId="12">
+  <w:abstractNum w:abstractNumId="16">
+    <w:nsid w:val="531F0B5C"/>
+    <w:multiLevelType w:val="hybridMultilevel"/>
+    <w:tmpl w:val="E8D025A6"/>
+    <w:lvl w:ilvl="0" w:tplc="9C702190">
+      <w:start w:val="1"/>
+      <w:numFmt w:val="bullet"/>
+      <w:lvlText w:val="–"/>
+      <w:lvlJc w:val="left"/>
+      <w:pPr>
+        <w:ind w:left="720" w:hanging="360"/>
+      </w:pPr>
+      <w:rPr>
+        <w:rFonts w:ascii="Arial" w:hAnsi="Arial" w:cs="Times New Roman" w:hint="default"/>
+      </w:rPr>
+    </w:lvl>
+    <w:lvl w:ilvl="1" w:tplc="04090003">
+      <w:start w:val="1"/>
+      <w:numFmt w:val="bullet"/>
+      <w:lvlText w:val="o"/>
+      <w:lvlJc w:val="left"/>
+      <w:pPr>
+        <w:ind w:left="1440" w:hanging="360"/>
+      </w:pPr>
+      <w:rPr>
+        <w:rFonts w:ascii="Courier New" w:hAnsi="Courier New" w:cs="Courier New" w:hint="default"/>
+      </w:rPr>
+    </w:lvl>
+    <w:lvl w:ilvl="2" w:tplc="04090005">
+      <w:start w:val="1"/>
+      <w:numFmt w:val="bullet"/>
+      <w:lvlText w:val=""/>
+      <w:lvlJc w:val="left"/>
+      <w:pPr>
+        <w:ind w:left="2160" w:hanging="360"/>
+      </w:pPr>
+      <w:rPr>
+        <w:rFonts w:ascii="Wingdings" w:hAnsi="Wingdings" w:hint="default"/>
+      </w:rPr>
+    </w:lvl>
+    <w:lvl w:ilvl="3" w:tplc="04090001">
+      <w:start w:val="1"/>
+      <w:numFmt w:val="bullet"/>
+      <w:lvlText w:val=""/>
+      <w:lvlJc w:val="left"/>
+      <w:pPr>
+        <w:ind w:left="2880" w:hanging="360"/>
+      </w:pPr>
+      <w:rPr>
+        <w:rFonts w:ascii="Symbol" w:hAnsi="Symbol" w:hint="default"/>
+      </w:rPr>
+    </w:lvl>
+    <w:lvl w:ilvl="4" w:tplc="04090003">
+      <w:start w:val="1"/>
+      <w:numFmt w:val="bullet"/>
+      <w:lvlText w:val="o"/>
+      <w:lvlJc w:val="left"/>
+      <w:pPr>
+        <w:ind w:left="3600" w:hanging="360"/>
+      </w:pPr>
+      <w:rPr>
+        <w:rFonts w:ascii="Courier New" w:hAnsi="Courier New" w:cs="Courier New" w:hint="default"/>
+      </w:rPr>
+    </w:lvl>
+    <w:lvl w:ilvl="5" w:tplc="04090005">
+      <w:start w:val="1"/>
+      <w:numFmt w:val="bullet"/>
+      <w:lvlText w:val=""/>
+      <w:lvlJc w:val="left"/>
+      <w:pPr>
+        <w:ind w:left="4320" w:hanging="360"/>
+      </w:pPr>
+      <w:rPr>
+        <w:rFonts w:ascii="Wingdings" w:hAnsi="Wingdings" w:hint="default"/>
+      </w:rPr>
+    </w:lvl>
+    <w:lvl w:ilvl="6" w:tplc="04090001">
+      <w:start w:val="1"/>
+      <w:numFmt w:val="bullet"/>
+      <w:lvlText w:val=""/>
+      <w:lvlJc w:val="left"/>
+      <w:pPr>
+        <w:ind w:left="5040" w:hanging="360"/>
+      </w:pPr>
+      <w:rPr>
+        <w:rFonts w:ascii="Symbol" w:hAnsi="Symbol" w:hint="default"/>
+      </w:rPr>
+    </w:lvl>
+    <w:lvl w:ilvl="7" w:tplc="04090003">
+      <w:start w:val="1"/>
+      <w:numFmt w:val="bullet"/>
+      <w:lvlText w:val="o"/>
+      <w:lvlJc w:val="left"/>
+      <w:pPr>
+        <w:ind w:left="5760" w:hanging="360"/>
+      </w:pPr>
+      <w:rPr>
+        <w:rFonts w:ascii="Courier New" w:hAnsi="Courier New" w:cs="Courier New" w:hint="default"/>
+      </w:rPr>
+    </w:lvl>
+    <w:lvl w:ilvl="8" w:tplc="04090005">
+      <w:start w:val="1"/>
+      <w:numFmt w:val="bullet"/>
+      <w:lvlText w:val=""/>
+      <w:lvlJc w:val="left"/>
+      <w:pPr>
+        <w:ind w:left="6480" w:hanging="360"/>
+      </w:pPr>
+      <w:rPr>
+        <w:rFonts w:ascii="Wingdings" w:hAnsi="Wingdings" w:hint="default"/>
+      </w:rPr>
+    </w:lvl>
+  </w:abstractNum>
+  <w:abstractNum w:abstractNumId="17">
     <w:nsid w:val="5E1C1F45"/>
     <w:multiLevelType w:val="multilevel"/>
     <w:tmpl w:val="99FE4BC8"/>
@@ -7299,7 +10444,7 @@
       </w:rPr>
     </w:lvl>
   </w:abstractNum>
-  <w:abstractNum w:abstractNumId="13">
+  <w:abstractNum w:abstractNumId="18">
     <w:nsid w:val="5E467B27"/>
     <w:multiLevelType w:val="multilevel"/>
     <w:tmpl w:val="C236278E"/>
@@ -7412,7 +10557,7 @@
       </w:rPr>
     </w:lvl>
   </w:abstractNum>
-  <w:abstractNum w:abstractNumId="14">
+  <w:abstractNum w:abstractNumId="19">
     <w:nsid w:val="630F7E05"/>
     <w:multiLevelType w:val="hybridMultilevel"/>
     <w:tmpl w:val="CC0EF4B4"/>
@@ -7501,7 +10646,7 @@
       </w:pPr>
     </w:lvl>
   </w:abstractNum>
-  <w:abstractNum w:abstractNumId="15">
+  <w:abstractNum w:abstractNumId="20">
     <w:nsid w:val="68FF57A4"/>
     <w:multiLevelType w:val="multilevel"/>
     <w:tmpl w:val="2736B800"/>
@@ -7622,7 +10767,7 @@
       </w:rPr>
     </w:lvl>
   </w:abstractNum>
-  <w:abstractNum w:abstractNumId="16">
+  <w:abstractNum w:abstractNumId="21">
     <w:nsid w:val="6C6520E7"/>
     <w:multiLevelType w:val="multilevel"/>
     <w:tmpl w:val="E6CCA85E"/>
@@ -7735,11 +10880,124 @@
       </w:rPr>
     </w:lvl>
   </w:abstractNum>
+  <w:abstractNum w:abstractNumId="22">
+    <w:nsid w:val="6FB1395C"/>
+    <w:multiLevelType w:val="hybridMultilevel"/>
+    <w:tmpl w:val="5C3CECB0"/>
+    <w:lvl w:ilvl="0" w:tplc="9C702190">
+      <w:start w:val="1"/>
+      <w:numFmt w:val="bullet"/>
+      <w:lvlText w:val="–"/>
+      <w:lvlJc w:val="left"/>
+      <w:pPr>
+        <w:ind w:left="720" w:hanging="360"/>
+      </w:pPr>
+      <w:rPr>
+        <w:rFonts w:ascii="Arial" w:hAnsi="Arial" w:cs="Times New Roman" w:hint="default"/>
+      </w:rPr>
+    </w:lvl>
+    <w:lvl w:ilvl="1" w:tplc="04090003">
+      <w:start w:val="1"/>
+      <w:numFmt w:val="bullet"/>
+      <w:lvlText w:val="o"/>
+      <w:lvlJc w:val="left"/>
+      <w:pPr>
+        <w:ind w:left="1440" w:hanging="360"/>
+      </w:pPr>
+      <w:rPr>
+        <w:rFonts w:ascii="Courier New" w:hAnsi="Courier New" w:cs="Courier New" w:hint="default"/>
+      </w:rPr>
+    </w:lvl>
+    <w:lvl w:ilvl="2" w:tplc="04090005">
+      <w:start w:val="1"/>
+      <w:numFmt w:val="bullet"/>
+      <w:lvlText w:val=""/>
+      <w:lvlJc w:val="left"/>
+      <w:pPr>
+        <w:ind w:left="2160" w:hanging="360"/>
+      </w:pPr>
+      <w:rPr>
+        <w:rFonts w:ascii="Wingdings" w:hAnsi="Wingdings" w:hint="default"/>
+      </w:rPr>
+    </w:lvl>
+    <w:lvl w:ilvl="3" w:tplc="04090001">
+      <w:start w:val="1"/>
+      <w:numFmt w:val="bullet"/>
+      <w:lvlText w:val=""/>
+      <w:lvlJc w:val="left"/>
+      <w:pPr>
+        <w:ind w:left="2880" w:hanging="360"/>
+      </w:pPr>
+      <w:rPr>
+        <w:rFonts w:ascii="Symbol" w:hAnsi="Symbol" w:hint="default"/>
+      </w:rPr>
+    </w:lvl>
+    <w:lvl w:ilvl="4" w:tplc="04090003">
+      <w:start w:val="1"/>
+      <w:numFmt w:val="bullet"/>
+      <w:lvlText w:val="o"/>
+      <w:lvlJc w:val="left"/>
+      <w:pPr>
+        <w:ind w:left="3600" w:hanging="360"/>
+      </w:pPr>
+      <w:rPr>
+        <w:rFonts w:ascii="Courier New" w:hAnsi="Courier New" w:cs="Courier New" w:hint="default"/>
+      </w:rPr>
+    </w:lvl>
+    <w:lvl w:ilvl="5" w:tplc="04090005">
+      <w:start w:val="1"/>
+      <w:numFmt w:val="bullet"/>
+      <w:lvlText w:val=""/>
+      <w:lvlJc w:val="left"/>
+      <w:pPr>
+        <w:ind w:left="4320" w:hanging="360"/>
+      </w:pPr>
+      <w:rPr>
+        <w:rFonts w:ascii="Wingdings" w:hAnsi="Wingdings" w:hint="default"/>
+      </w:rPr>
+    </w:lvl>
+    <w:lvl w:ilvl="6" w:tplc="04090001">
+      <w:start w:val="1"/>
+      <w:numFmt w:val="bullet"/>
+      <w:lvlText w:val=""/>
+      <w:lvlJc w:val="left"/>
+      <w:pPr>
+        <w:ind w:left="5040" w:hanging="360"/>
+      </w:pPr>
+      <w:rPr>
+        <w:rFonts w:ascii="Symbol" w:hAnsi="Symbol" w:hint="default"/>
+      </w:rPr>
+    </w:lvl>
+    <w:lvl w:ilvl="7" w:tplc="04090003">
+      <w:start w:val="1"/>
+      <w:numFmt w:val="bullet"/>
+      <w:lvlText w:val="o"/>
+      <w:lvlJc w:val="left"/>
+      <w:pPr>
+        <w:ind w:left="5760" w:hanging="360"/>
+      </w:pPr>
+      <w:rPr>
+        <w:rFonts w:ascii="Courier New" w:hAnsi="Courier New" w:cs="Courier New" w:hint="default"/>
+      </w:rPr>
+    </w:lvl>
+    <w:lvl w:ilvl="8" w:tplc="04090005">
+      <w:start w:val="1"/>
+      <w:numFmt w:val="bullet"/>
+      <w:lvlText w:val=""/>
+      <w:lvlJc w:val="left"/>
+      <w:pPr>
+        <w:ind w:left="6480" w:hanging="360"/>
+      </w:pPr>
+      <w:rPr>
+        <w:rFonts w:ascii="Wingdings" w:hAnsi="Wingdings" w:hint="default"/>
+      </w:rPr>
+    </w:lvl>
+  </w:abstractNum>
   <w:num w:numId="1">
-    <w:abstractNumId w:val="3"/>
+    <w:abstractNumId w:val="5"/>
   </w:num>
   <w:num w:numId="2">
-    <w:abstractNumId w:val="9"/>
+    <w:abstractNumId w:val="13"/>
   </w:num>
   <w:num w:numId="3">
     <w:abstractNumId w:val="0"/>
@@ -7748,31 +11006,31 @@
     <w:abstractNumId w:val="1"/>
   </w:num>
   <w:num w:numId="5">
-    <w:abstractNumId w:val="13"/>
+    <w:abstractNumId w:val="18"/>
   </w:num>
   <w:num w:numId="6">
+    <w:abstractNumId w:val="20"/>
+  </w:num>
+  <w:num w:numId="7">
+    <w:abstractNumId w:val="14"/>
+  </w:num>
+  <w:num w:numId="8">
+    <w:abstractNumId w:val="12"/>
+  </w:num>
+  <w:num w:numId="9">
+    <w:abstractNumId w:val="8"/>
+  </w:num>
+  <w:num w:numId="10">
+    <w:abstractNumId w:val="21"/>
+  </w:num>
+  <w:num w:numId="11">
     <w:abstractNumId w:val="15"/>
   </w:num>
-  <w:num w:numId="7">
-    <w:abstractNumId w:val="10"/>
-  </w:num>
-  <w:num w:numId="8">
-    <w:abstractNumId w:val="8"/>
-  </w:num>
-  <w:num w:numId="9">
-    <w:abstractNumId w:val="4"/>
-  </w:num>
-  <w:num w:numId="10">
-    <w:abstractNumId w:val="16"/>
-  </w:num>
-  <w:num w:numId="11">
-    <w:abstractNumId w:val="11"/>
-  </w:num>
   <w:num w:numId="12">
-    <w:abstractNumId w:val="14"/>
+    <w:abstractNumId w:val="19"/>
   </w:num>
   <w:num w:numId="13">
-    <w:abstractNumId w:val="11"/>
+    <w:abstractNumId w:val="15"/>
     <w:lvlOverride w:ilvl="0">
       <w:startOverride w:val="1"/>
     </w:lvlOverride>
@@ -7802,19 +11060,109 @@
     </w:lvlOverride>
   </w:num>
   <w:num w:numId="14">
-    <w:abstractNumId w:val="2"/>
+    <w:abstractNumId w:val="4"/>
   </w:num>
   <w:num w:numId="15">
-    <w:abstractNumId w:val="6"/>
+    <w:abstractNumId w:val="10"/>
   </w:num>
   <w:num w:numId="16">
-    <w:abstractNumId w:val="12"/>
+    <w:abstractNumId w:val="17"/>
   </w:num>
   <w:num w:numId="17">
-    <w:abstractNumId w:val="5"/>
+    <w:abstractNumId w:val="9"/>
   </w:num>
   <w:num w:numId="18">
+    <w:abstractNumId w:val="11"/>
+  </w:num>
+  <w:num w:numId="19">
+    <w:abstractNumId w:val="2"/>
+    <w:lvlOverride w:ilvl="0">
+      <w:startOverride w:val="1"/>
+    </w:lvlOverride>
+    <w:lvlOverride w:ilvl="1">
+      <w:startOverride w:val="1"/>
+    </w:lvlOverride>
+    <w:lvlOverride w:ilvl="2">
+      <w:startOverride w:val="1"/>
+    </w:lvlOverride>
+    <w:lvlOverride w:ilvl="3">
+      <w:startOverride w:val="1"/>
+    </w:lvlOverride>
+    <w:lvlOverride w:ilvl="4">
+      <w:startOverride w:val="1"/>
+    </w:lvlOverride>
+    <w:lvlOverride w:ilvl="5">
+      <w:startOverride w:val="1"/>
+    </w:lvlOverride>
+    <w:lvlOverride w:ilvl="6">
+      <w:startOverride w:val="1"/>
+    </w:lvlOverride>
+    <w:lvlOverride w:ilvl="7">
+      <w:startOverride w:val="1"/>
+    </w:lvlOverride>
+    <w:lvlOverride w:ilvl="8">
+      <w:startOverride w:val="1"/>
+    </w:lvlOverride>
+  </w:num>
+  <w:num w:numId="20">
+    <w:abstractNumId w:val="22"/>
+    <w:lvlOverride w:ilvl="0"/>
+    <w:lvlOverride w:ilvl="1"/>
+    <w:lvlOverride w:ilvl="2"/>
+    <w:lvlOverride w:ilvl="3"/>
+    <w:lvlOverride w:ilvl="4"/>
+    <w:lvlOverride w:ilvl="5"/>
+    <w:lvlOverride w:ilvl="6"/>
+    <w:lvlOverride w:ilvl="7"/>
+    <w:lvlOverride w:ilvl="8"/>
+  </w:num>
+  <w:num w:numId="21">
+    <w:abstractNumId w:val="6"/>
+    <w:lvlOverride w:ilvl="0"/>
+    <w:lvlOverride w:ilvl="1"/>
+    <w:lvlOverride w:ilvl="2"/>
+    <w:lvlOverride w:ilvl="3"/>
+    <w:lvlOverride w:ilvl="4"/>
+    <w:lvlOverride w:ilvl="5"/>
+    <w:lvlOverride w:ilvl="6"/>
+    <w:lvlOverride w:ilvl="7"/>
+    <w:lvlOverride w:ilvl="8"/>
+  </w:num>
+  <w:num w:numId="22">
+    <w:abstractNumId w:val="16"/>
+    <w:lvlOverride w:ilvl="0"/>
+    <w:lvlOverride w:ilvl="1"/>
+    <w:lvlOverride w:ilvl="2"/>
+    <w:lvlOverride w:ilvl="3"/>
+    <w:lvlOverride w:ilvl="4"/>
+    <w:lvlOverride w:ilvl="5"/>
+    <w:lvlOverride w:ilvl="6"/>
+    <w:lvlOverride w:ilvl="7"/>
+    <w:lvlOverride w:ilvl="8"/>
+  </w:num>
+  <w:num w:numId="23">
     <w:abstractNumId w:val="7"/>
+    <w:lvlOverride w:ilvl="0"/>
+    <w:lvlOverride w:ilvl="1"/>
+    <w:lvlOverride w:ilvl="2"/>
+    <w:lvlOverride w:ilvl="3"/>
+    <w:lvlOverride w:ilvl="4"/>
+    <w:lvlOverride w:ilvl="5"/>
+    <w:lvlOverride w:ilvl="6"/>
+    <w:lvlOverride w:ilvl="7"/>
+    <w:lvlOverride w:ilvl="8"/>
+  </w:num>
+  <w:num w:numId="24">
+    <w:abstractNumId w:val="3"/>
+    <w:lvlOverride w:ilvl="0"/>
+    <w:lvlOverride w:ilvl="1"/>
+    <w:lvlOverride w:ilvl="2"/>
+    <w:lvlOverride w:ilvl="3"/>
+    <w:lvlOverride w:ilvl="4"/>
+    <w:lvlOverride w:ilvl="5"/>
+    <w:lvlOverride w:ilvl="6"/>
+    <w:lvlOverride w:ilvl="7"/>
+    <w:lvlOverride w:ilvl="8"/>
   </w:num>
 </w:numbering>
 </file>
@@ -9014,6 +12362,46 @@
       <w:lang w:eastAsia="ja-JP"/>
     </w:rPr>
   </w:style>
+  <w:style w:type="paragraph" w:styleId="CommentText">
+    <w:name w:val="annotation text"/>
+    <w:basedOn w:val="Normal"/>
+    <w:link w:val="CommentTextChar"/>
+    <w:uiPriority w:val="99"/>
+    <w:semiHidden/>
+    <w:unhideWhenUsed/>
+    <w:rsid w:val="00B5306B"/>
+    <w:pPr>
+      <w:spacing w:line="240" w:lineRule="auto"/>
+    </w:pPr>
+    <w:rPr>
+      <w:sz w:val="20"/>
+      <w:szCs w:val="20"/>
+    </w:rPr>
+  </w:style>
+  <w:style w:type="character" w:customStyle="1" w:styleId="CommentTextChar">
+    <w:name w:val="Comment Text Char"/>
+    <w:basedOn w:val="DefaultParagraphFont"/>
+    <w:link w:val="CommentText"/>
+    <w:uiPriority w:val="99"/>
+    <w:semiHidden/>
+    <w:rsid w:val="00B5306B"/>
+    <w:rPr>
+      <w:sz w:val="20"/>
+      <w:szCs w:val="20"/>
+    </w:rPr>
+  </w:style>
+  <w:style w:type="character" w:styleId="CommentReference">
+    <w:name w:val="annotation reference"/>
+    <w:basedOn w:val="DefaultParagraphFont"/>
+    <w:uiPriority w:val="99"/>
+    <w:semiHidden/>
+    <w:unhideWhenUsed/>
+    <w:rsid w:val="00B5306B"/>
+    <w:rPr>
+      <w:sz w:val="16"/>
+      <w:szCs w:val="16"/>
+    </w:rPr>
+  </w:style>
 </w:styles>
 </file>
 
@@ -10141,11 +13529,11 @@
           <c:showPercent val="0"/>
           <c:showBubbleSize val="0"/>
         </c:dLbls>
-        <c:axId val="209773696"/>
-        <c:axId val="209775616"/>
+        <c:axId val="66808832"/>
+        <c:axId val="66815488"/>
       </c:radarChart>
       <c:catAx>
-        <c:axId val="209773696"/>
+        <c:axId val="66808832"/>
         <c:scaling>
           <c:orientation val="minMax"/>
         </c:scaling>
@@ -10155,7 +13543,7 @@
         <c:majorTickMark val="out"/>
         <c:minorTickMark val="none"/>
         <c:tickLblPos val="nextTo"/>
-        <c:crossAx val="209775616"/>
+        <c:crossAx val="66815488"/>
         <c:crosses val="autoZero"/>
         <c:auto val="1"/>
         <c:lblAlgn val="ctr"/>
@@ -10163,7 +13551,7 @@
         <c:noMultiLvlLbl val="0"/>
       </c:catAx>
       <c:valAx>
-        <c:axId val="209775616"/>
+        <c:axId val="66815488"/>
         <c:scaling>
           <c:orientation val="minMax"/>
         </c:scaling>
@@ -10174,7 +13562,7 @@
         <c:majorTickMark val="cross"/>
         <c:minorTickMark val="none"/>
         <c:tickLblPos val="nextTo"/>
-        <c:crossAx val="209773696"/>
+        <c:crossAx val="66808832"/>
         <c:crosses val="autoZero"/>
         <c:crossBetween val="between"/>
       </c:valAx>
@@ -10268,32 +13656,6 @@
         </w:p>
       </w:docPartBody>
     </w:docPart>
-    <w:docPart>
-      <w:docPartPr>
-        <w:name w:val="C2313FE8347744B88626C3DEAF38F462"/>
-        <w:category>
-          <w:name w:val="General"/>
-          <w:gallery w:val="placeholder"/>
-        </w:category>
-        <w:types>
-          <w:type w:val="bbPlcHdr"/>
-        </w:types>
-        <w:behaviors>
-          <w:behavior w:val="content"/>
-        </w:behaviors>
-        <w:guid w:val="{2A196F0A-45E0-4AE4-9E15-0E87FF691ACF}"/>
-      </w:docPartPr>
-      <w:docPartBody>
-        <w:p>
-          <w:pPr>
-            <w:pStyle w:val="C2313FE8347744B88626C3DEAF38F462"/>
-          </w:pPr>
-          <w:r>
-            <w:t>[Type the abstract of the document here. The abstract is typically a short summary of the contents of the document. Type the abstract of the document here. The abstract is typically a short summary of the contents of the document.]</w:t>
-          </w:r>
-        </w:p>
-      </w:docPartBody>
-    </w:docPart>
   </w:docParts>
 </w:glossaryDocument>
 </file>
@@ -10307,12 +13669,12 @@
     <w:pitch w:val="variable"/>
     <w:sig w:usb0="E0002AFF" w:usb1="C0007841" w:usb2="00000009" w:usb3="00000000" w:csb0="000001FF" w:csb1="00000000"/>
   </w:font>
-  <w:font w:name="Symbol">
-    <w:panose1 w:val="05050102010706020507"/>
-    <w:charset w:val="02"/>
-    <w:family w:val="roman"/>
+  <w:font w:name="Arial">
+    <w:panose1 w:val="020B0604020202020204"/>
+    <w:charset w:val="00"/>
+    <w:family w:val="swiss"/>
     <w:pitch w:val="variable"/>
-    <w:sig w:usb0="00000000" w:usb1="10000000" w:usb2="00000000" w:usb3="00000000" w:csb0="80000000" w:csb1="00000000"/>
+    <w:sig w:usb0="E0002AFF" w:usb1="C0007843" w:usb2="00000009" w:usb3="00000000" w:csb0="000001FF" w:csb1="00000000"/>
   </w:font>
   <w:font w:name="Courier New">
     <w:panose1 w:val="02070309020205020404"/>
@@ -10325,6 +13687,13 @@
     <w:panose1 w:val="05000000000000000000"/>
     <w:charset w:val="02"/>
     <w:family w:val="auto"/>
+    <w:pitch w:val="variable"/>
+    <w:sig w:usb0="00000000" w:usb1="10000000" w:usb2="00000000" w:usb3="00000000" w:csb0="80000000" w:csb1="00000000"/>
+  </w:font>
+  <w:font w:name="Symbol">
+    <w:panose1 w:val="05050102010706020507"/>
+    <w:charset w:val="02"/>
+    <w:family w:val="roman"/>
     <w:pitch w:val="variable"/>
     <w:sig w:usb0="00000000" w:usb1="10000000" w:usb2="00000000" w:usb3="00000000" w:csb0="80000000" w:csb1="00000000"/>
   </w:font>
@@ -10365,10 +13734,12 @@
     <w:rsidRoot w:val="00543E86"/>
     <w:rsid w:val="00222325"/>
     <w:rsid w:val="00254E6B"/>
+    <w:rsid w:val="002777CB"/>
     <w:rsid w:val="00292F05"/>
     <w:rsid w:val="00543E86"/>
     <w:rsid w:val="009950C8"/>
     <w:rsid w:val="00B53CEC"/>
+    <w:rsid w:val="00DC4271"/>
   </w:rsids>
   <m:mathPr>
     <m:mathFont m:val="Cambria Math"/>
@@ -11057,7 +14428,7 @@
 </file>
 
 <file path=customXml/itemProps2.xml><?xml version="1.0" encoding="utf-8"?>
-<ds:datastoreItem xmlns:ds="http://schemas.openxmlformats.org/officeDocument/2006/customXml" ds:itemID="{889E55DE-EB03-4DBA-A4C1-35FC84E56097}">
+<ds:datastoreItem xmlns:ds="http://schemas.openxmlformats.org/officeDocument/2006/customXml" ds:itemID="{F062EFE7-D55B-43CF-88AE-4F5D612962A2}">
   <ds:schemaRefs>
     <ds:schemaRef ds:uri="http://schemas.openxmlformats.org/officeDocument/2006/bibliography"/>
   </ds:schemaRefs>

</xml_diff>